<commit_message>
yovi : penambahan dokumentasi
</commit_message>
<xml_diff>
--- a/Dokumentasi/YOVI MELIANA.docx
+++ b/Dokumentasi/YOVI MELIANA.docx
@@ -4,6 +4,7 @@
   <w:body>
     <w:p>
       <w:pPr>
+        <w:jc w:val="both"/>
         <w:rPr>
           <w:rFonts w:ascii="Times New Roman" w:hAnsi="Times New Roman" w:cs="Times New Roman"/>
           <w:sz w:val="24"/>
@@ -40,6 +41,7 @@
     </w:p>
     <w:p>
       <w:pPr>
+        <w:jc w:val="both"/>
         <w:rPr>
           <w:rFonts w:ascii="Times New Roman" w:hAnsi="Times New Roman" w:cs="Times New Roman"/>
           <w:sz w:val="24"/>
@@ -74,6 +76,7 @@
     </w:p>
     <w:p>
       <w:pPr>
+        <w:jc w:val="both"/>
         <w:rPr>
           <w:rFonts w:ascii="Times New Roman" w:hAnsi="Times New Roman" w:cs="Times New Roman"/>
           <w:sz w:val="24"/>
@@ -88,6 +91,7 @@
           <w:ilvl w:val="0"/>
           <w:numId w:val="1"/>
         </w:numPr>
+        <w:jc w:val="both"/>
         <w:rPr>
           <w:rFonts w:ascii="Times New Roman" w:hAnsi="Times New Roman" w:cs="Times New Roman"/>
           <w:sz w:val="24"/>
@@ -127,6 +131,7 @@
       <w:pPr>
         <w:pStyle w:val="ListParagraph"/>
         <w:ind w:left="360"/>
+        <w:jc w:val="both"/>
         <w:rPr>
           <w:rFonts w:ascii="Times New Roman" w:hAnsi="Times New Roman" w:cs="Times New Roman"/>
           <w:sz w:val="24"/>
@@ -209,6 +214,7 @@
       <w:r>
         <w:rPr>
           <w:rFonts w:ascii="Times New Roman" w:hAnsi="Times New Roman" w:cs="Times New Roman"/>
+          <w:noProof/>
           <w:sz w:val="24"/>
           <w:szCs w:val="24"/>
         </w:rPr>
@@ -252,6 +258,7 @@
     <w:p>
       <w:pPr>
         <w:ind w:left="360"/>
+        <w:jc w:val="both"/>
         <w:rPr>
           <w:rFonts w:ascii="Times New Roman" w:hAnsi="Times New Roman" w:cs="Times New Roman"/>
           <w:sz w:val="24"/>
@@ -415,15 +422,7 @@
           <w:sz w:val="24"/>
           <w:szCs w:val="24"/>
         </w:rPr>
-        <w:t>Pah</w:t>
-      </w:r>
-      <w:r>
-        <w:rPr>
-          <w:rFonts w:ascii="Times New Roman" w:hAnsi="Times New Roman" w:cs="Times New Roman"/>
-          <w:sz w:val="24"/>
-          <w:szCs w:val="24"/>
-        </w:rPr>
-        <w:t>awang</w:t>
+        <w:t>Pahawang</w:t>
       </w:r>
       <w:proofErr w:type="spellEnd"/>
       <w:r>
@@ -583,6 +582,7 @@
       <w:pPr>
         <w:pStyle w:val="ListParagraph"/>
         <w:ind w:left="360"/>
+        <w:jc w:val="both"/>
         <w:rPr>
           <w:rFonts w:ascii="Times New Roman" w:hAnsi="Times New Roman" w:cs="Times New Roman"/>
           <w:sz w:val="24"/>
@@ -963,6 +963,7 @@
     <w:p>
       <w:pPr>
         <w:pStyle w:val="ListParagraph"/>
+        <w:jc w:val="both"/>
         <w:rPr>
           <w:rFonts w:ascii="Times New Roman" w:hAnsi="Times New Roman" w:cs="Times New Roman"/>
           <w:sz w:val="24"/>
@@ -973,28 +974,21 @@
     <w:p>
       <w:pPr>
         <w:ind w:firstLine="360"/>
-        <w:rPr>
-          <w:rFonts w:ascii="Times New Roman" w:hAnsi="Times New Roman" w:cs="Times New Roman"/>
-          <w:sz w:val="24"/>
-          <w:szCs w:val="24"/>
-        </w:rPr>
-      </w:pPr>
-      <w:proofErr w:type="spellStart"/>
-      <w:r>
-        <w:rPr>
-          <w:rFonts w:ascii="Times New Roman" w:hAnsi="Times New Roman" w:cs="Times New Roman"/>
-          <w:sz w:val="24"/>
-          <w:szCs w:val="24"/>
-        </w:rPr>
-        <w:t>T</w:t>
-      </w:r>
-      <w:r>
-        <w:rPr>
-          <w:rFonts w:ascii="Times New Roman" w:hAnsi="Times New Roman" w:cs="Times New Roman"/>
-          <w:sz w:val="24"/>
-          <w:szCs w:val="24"/>
-        </w:rPr>
-        <w:t>erdapat</w:t>
+        <w:jc w:val="both"/>
+        <w:rPr>
+          <w:rFonts w:ascii="Times New Roman" w:hAnsi="Times New Roman" w:cs="Times New Roman"/>
+          <w:sz w:val="24"/>
+          <w:szCs w:val="24"/>
+        </w:rPr>
+      </w:pPr>
+      <w:proofErr w:type="spellStart"/>
+      <w:r>
+        <w:rPr>
+          <w:rFonts w:ascii="Times New Roman" w:hAnsi="Times New Roman" w:cs="Times New Roman"/>
+          <w:sz w:val="24"/>
+          <w:szCs w:val="24"/>
+        </w:rPr>
+        <w:t>Terdapat</w:t>
       </w:r>
       <w:proofErr w:type="spellEnd"/>
       <w:r>
@@ -1135,6 +1129,7 @@
     <w:p>
       <w:pPr>
         <w:ind w:firstLine="360"/>
+        <w:jc w:val="both"/>
         <w:rPr>
           <w:rFonts w:ascii="Times New Roman" w:hAnsi="Times New Roman" w:cs="Times New Roman"/>
           <w:sz w:val="24"/>
@@ -1145,6 +1140,7 @@
     <w:p>
       <w:pPr>
         <w:ind w:firstLine="360"/>
+        <w:jc w:val="both"/>
         <w:rPr>
           <w:rFonts w:ascii="Times New Roman" w:hAnsi="Times New Roman" w:cs="Times New Roman"/>
           <w:sz w:val="24"/>
@@ -1167,15 +1163,7 @@
           <w:sz w:val="24"/>
           <w:szCs w:val="24"/>
         </w:rPr>
-        <w:t xml:space="preserve"> m</w:t>
-      </w:r>
-      <w:r>
-        <w:rPr>
-          <w:rFonts w:ascii="Times New Roman" w:hAnsi="Times New Roman" w:cs="Times New Roman"/>
-          <w:sz w:val="24"/>
-          <w:szCs w:val="24"/>
-        </w:rPr>
-        <w:t xml:space="preserve">enu Maps </w:t>
+        <w:t xml:space="preserve"> menu Maps </w:t>
       </w:r>
       <w:proofErr w:type="spellStart"/>
       <w:r>
@@ -1271,6 +1259,7 @@
     <w:p>
       <w:pPr>
         <w:ind w:firstLine="360"/>
+        <w:jc w:val="both"/>
         <w:rPr>
           <w:rFonts w:ascii="Times New Roman" w:hAnsi="Times New Roman" w:cs="Times New Roman"/>
           <w:sz w:val="24"/>
@@ -1281,6 +1270,7 @@
     <w:p>
       <w:pPr>
         <w:ind w:firstLine="360"/>
+        <w:jc w:val="both"/>
         <w:rPr>
           <w:rFonts w:ascii="Times New Roman" w:hAnsi="Times New Roman" w:cs="Times New Roman"/>
           <w:sz w:val="24"/>
@@ -1452,6 +1442,7 @@
     </w:p>
     <w:p>
       <w:pPr>
+        <w:jc w:val="both"/>
         <w:rPr>
           <w:rFonts w:ascii="Times New Roman" w:hAnsi="Times New Roman" w:cs="Times New Roman"/>
           <w:sz w:val="24"/>
@@ -1462,6 +1453,7 @@
     <w:p>
       <w:pPr>
         <w:ind w:left="360"/>
+        <w:jc w:val="both"/>
         <w:rPr>
           <w:rFonts w:ascii="Times New Roman" w:hAnsi="Times New Roman" w:cs="Times New Roman"/>
           <w:sz w:val="24"/>
@@ -1492,15 +1484,7 @@
           <w:sz w:val="24"/>
           <w:szCs w:val="24"/>
         </w:rPr>
-        <w:t xml:space="preserve"> m</w:t>
-      </w:r>
-      <w:r>
-        <w:rPr>
-          <w:rFonts w:ascii="Times New Roman" w:hAnsi="Times New Roman" w:cs="Times New Roman"/>
-          <w:sz w:val="24"/>
-          <w:szCs w:val="24"/>
-        </w:rPr>
-        <w:t xml:space="preserve">enu </w:t>
+        <w:t xml:space="preserve"> menu </w:t>
       </w:r>
       <w:proofErr w:type="spellStart"/>
       <w:r>
@@ -1518,15 +1502,7 @@
           <w:sz w:val="24"/>
           <w:szCs w:val="24"/>
         </w:rPr>
-        <w:t xml:space="preserve"> agar</w:t>
-      </w:r>
-      <w:r>
-        <w:rPr>
-          <w:rFonts w:ascii="Times New Roman" w:hAnsi="Times New Roman" w:cs="Times New Roman"/>
-          <w:sz w:val="24"/>
-          <w:szCs w:val="24"/>
-        </w:rPr>
-        <w:t xml:space="preserve"> </w:t>
+        <w:t xml:space="preserve"> agar </w:t>
       </w:r>
       <w:proofErr w:type="spellStart"/>
       <w:r>
@@ -1639,6 +1615,7 @@
     </w:p>
     <w:p>
       <w:pPr>
+        <w:jc w:val="both"/>
         <w:rPr>
           <w:rFonts w:ascii="Times New Roman" w:hAnsi="Times New Roman" w:cs="Times New Roman"/>
           <w:sz w:val="24"/>
@@ -1649,6 +1626,7 @@
     <w:p>
       <w:pPr>
         <w:ind w:left="360"/>
+        <w:jc w:val="both"/>
         <w:rPr>
           <w:rFonts w:ascii="Times New Roman" w:hAnsi="Times New Roman" w:cs="Times New Roman"/>
           <w:sz w:val="24"/>
@@ -1659,6 +1637,7 @@
     <w:p>
       <w:pPr>
         <w:ind w:left="360"/>
+        <w:jc w:val="both"/>
         <w:rPr>
           <w:rFonts w:ascii="Times New Roman" w:hAnsi="Times New Roman" w:cs="Times New Roman"/>
           <w:sz w:val="24"/>
@@ -1818,15 +1797,17 @@
     <w:p>
       <w:pPr>
         <w:ind w:left="360"/>
-        <w:rPr>
-          <w:rFonts w:ascii="Times New Roman" w:hAnsi="Times New Roman" w:cs="Times New Roman"/>
-          <w:sz w:val="24"/>
-          <w:szCs w:val="24"/>
-        </w:rPr>
-      </w:pPr>
-      <w:r>
-        <w:rPr>
-          <w:rFonts w:ascii="Times New Roman" w:hAnsi="Times New Roman" w:cs="Times New Roman"/>
+        <w:jc w:val="both"/>
+        <w:rPr>
+          <w:rFonts w:ascii="Times New Roman" w:hAnsi="Times New Roman" w:cs="Times New Roman"/>
+          <w:sz w:val="24"/>
+          <w:szCs w:val="24"/>
+        </w:rPr>
+      </w:pPr>
+      <w:r>
+        <w:rPr>
+          <w:rFonts w:ascii="Times New Roman" w:hAnsi="Times New Roman" w:cs="Times New Roman"/>
+          <w:noProof/>
           <w:sz w:val="24"/>
           <w:szCs w:val="24"/>
         </w:rPr>
@@ -1881,6 +1862,7 @@
           <w:ilvl w:val="0"/>
           <w:numId w:val="2"/>
         </w:numPr>
+        <w:jc w:val="both"/>
         <w:rPr>
           <w:rFonts w:ascii="Times New Roman" w:hAnsi="Times New Roman" w:cs="Times New Roman"/>
           <w:sz w:val="24"/>
@@ -1899,6 +1881,7 @@
     <w:p>
       <w:pPr>
         <w:pStyle w:val="ListParagraph"/>
+        <w:jc w:val="both"/>
         <w:rPr>
           <w:rFonts w:ascii="Times New Roman" w:hAnsi="Times New Roman" w:cs="Times New Roman"/>
           <w:sz w:val="24"/>
@@ -1971,42 +1954,47 @@
     </w:p>
     <w:p>
       <w:pPr>
-        <w:rPr>
-          <w:rFonts w:ascii="Times New Roman" w:hAnsi="Times New Roman" w:cs="Times New Roman"/>
-          <w:sz w:val="24"/>
-          <w:szCs w:val="24"/>
-        </w:rPr>
-      </w:pPr>
-    </w:p>
-    <w:p>
-      <w:pPr>
-        <w:rPr>
-          <w:rFonts w:ascii="Times New Roman" w:hAnsi="Times New Roman" w:cs="Times New Roman"/>
-          <w:sz w:val="24"/>
-          <w:szCs w:val="24"/>
-        </w:rPr>
-      </w:pPr>
-    </w:p>
-    <w:p>
-      <w:pPr>
-        <w:rPr>
-          <w:rFonts w:ascii="Times New Roman" w:hAnsi="Times New Roman" w:cs="Times New Roman"/>
-          <w:sz w:val="24"/>
-          <w:szCs w:val="24"/>
-        </w:rPr>
-      </w:pPr>
-    </w:p>
-    <w:p>
-      <w:pPr>
-        <w:rPr>
-          <w:rFonts w:ascii="Times New Roman" w:hAnsi="Times New Roman" w:cs="Times New Roman"/>
-          <w:sz w:val="24"/>
-          <w:szCs w:val="24"/>
-        </w:rPr>
-      </w:pPr>
-    </w:p>
-    <w:p>
-      <w:pPr>
+        <w:jc w:val="both"/>
+        <w:rPr>
+          <w:rFonts w:ascii="Times New Roman" w:hAnsi="Times New Roman" w:cs="Times New Roman"/>
+          <w:sz w:val="24"/>
+          <w:szCs w:val="24"/>
+        </w:rPr>
+      </w:pPr>
+    </w:p>
+    <w:p>
+      <w:pPr>
+        <w:jc w:val="both"/>
+        <w:rPr>
+          <w:rFonts w:ascii="Times New Roman" w:hAnsi="Times New Roman" w:cs="Times New Roman"/>
+          <w:sz w:val="24"/>
+          <w:szCs w:val="24"/>
+        </w:rPr>
+      </w:pPr>
+    </w:p>
+    <w:p>
+      <w:pPr>
+        <w:jc w:val="both"/>
+        <w:rPr>
+          <w:rFonts w:ascii="Times New Roman" w:hAnsi="Times New Roman" w:cs="Times New Roman"/>
+          <w:sz w:val="24"/>
+          <w:szCs w:val="24"/>
+        </w:rPr>
+      </w:pPr>
+    </w:p>
+    <w:p>
+      <w:pPr>
+        <w:jc w:val="both"/>
+        <w:rPr>
+          <w:rFonts w:ascii="Times New Roman" w:hAnsi="Times New Roman" w:cs="Times New Roman"/>
+          <w:sz w:val="24"/>
+          <w:szCs w:val="24"/>
+        </w:rPr>
+      </w:pPr>
+    </w:p>
+    <w:p>
+      <w:pPr>
+        <w:jc w:val="both"/>
         <w:rPr>
           <w:rFonts w:ascii="Times New Roman" w:hAnsi="Times New Roman" w:cs="Times New Roman"/>
           <w:sz w:val="24"/>
@@ -2021,6 +2009,7 @@
           <w:ilvl w:val="0"/>
           <w:numId w:val="2"/>
         </w:numPr>
+        <w:jc w:val="both"/>
         <w:rPr>
           <w:rFonts w:ascii="Times New Roman" w:hAnsi="Times New Roman" w:cs="Times New Roman"/>
           <w:sz w:val="24"/>
@@ -2039,6 +2028,7 @@
     <w:p>
       <w:pPr>
         <w:pStyle w:val="ListParagraph"/>
+        <w:jc w:val="both"/>
         <w:rPr>
           <w:rFonts w:ascii="Times New Roman" w:hAnsi="Times New Roman" w:cs="Times New Roman"/>
           <w:sz w:val="24"/>
@@ -2098,6 +2088,7 @@
     <w:p>
       <w:pPr>
         <w:pStyle w:val="ListParagraph"/>
+        <w:jc w:val="both"/>
         <w:rPr>
           <w:rFonts w:ascii="Times New Roman" w:hAnsi="Times New Roman" w:cs="Times New Roman"/>
           <w:sz w:val="24"/>
@@ -2112,6 +2103,7 @@
           <w:ilvl w:val="0"/>
           <w:numId w:val="2"/>
         </w:numPr>
+        <w:jc w:val="both"/>
         <w:rPr>
           <w:rFonts w:ascii="Times New Roman" w:hAnsi="Times New Roman" w:cs="Times New Roman"/>
           <w:sz w:val="24"/>
@@ -2158,6 +2150,7 @@
     <w:p>
       <w:pPr>
         <w:ind w:left="720"/>
+        <w:jc w:val="both"/>
         <w:rPr>
           <w:rFonts w:ascii="Times New Roman" w:hAnsi="Times New Roman" w:cs="Times New Roman"/>
           <w:sz w:val="24"/>
@@ -2228,6 +2221,7 @@
           <w:ilvl w:val="0"/>
           <w:numId w:val="2"/>
         </w:numPr>
+        <w:jc w:val="both"/>
         <w:rPr>
           <w:rFonts w:ascii="Times New Roman" w:hAnsi="Times New Roman" w:cs="Times New Roman"/>
           <w:sz w:val="24"/>
@@ -2256,6 +2250,7 @@
     <w:p>
       <w:pPr>
         <w:pStyle w:val="ListParagraph"/>
+        <w:jc w:val="both"/>
         <w:rPr>
           <w:rFonts w:ascii="Times New Roman" w:hAnsi="Times New Roman" w:cs="Times New Roman"/>
           <w:sz w:val="24"/>
@@ -2327,6 +2322,7 @@
           <w:ilvl w:val="0"/>
           <w:numId w:val="1"/>
         </w:numPr>
+        <w:jc w:val="both"/>
         <w:rPr>
           <w:rFonts w:ascii="Times New Roman" w:hAnsi="Times New Roman" w:cs="Times New Roman"/>
           <w:sz w:val="24"/>
@@ -2367,6 +2363,7 @@
       <w:pPr>
         <w:pStyle w:val="ListParagraph"/>
         <w:ind w:left="360"/>
+        <w:jc w:val="both"/>
         <w:rPr>
           <w:rFonts w:ascii="Times New Roman" w:hAnsi="Times New Roman" w:cs="Times New Roman"/>
           <w:sz w:val="24"/>
@@ -2445,6 +2442,7 @@
       <w:r>
         <w:rPr>
           <w:rFonts w:ascii="Times New Roman" w:hAnsi="Times New Roman" w:cs="Times New Roman"/>
+          <w:noProof/>
           <w:sz w:val="24"/>
           <w:szCs w:val="24"/>
         </w:rPr>
@@ -2489,6 +2487,7 @@
       <w:pPr>
         <w:pStyle w:val="NormalWeb"/>
         <w:ind w:left="360"/>
+        <w:jc w:val="both"/>
       </w:pPr>
       <w:r>
         <w:t xml:space="preserve">Menu </w:t>
@@ -2511,10 +2510,7 @@
       </w:r>
       <w:proofErr w:type="spellStart"/>
       <w:r>
-        <w:t>mem</w:t>
-      </w:r>
-      <w:r>
-        <w:t>bawa</w:t>
+        <w:t>membawa</w:t>
       </w:r>
       <w:proofErr w:type="spellEnd"/>
       <w:r>
@@ -2797,6 +2793,7 @@
       <w:pPr>
         <w:pStyle w:val="ListParagraph"/>
         <w:ind w:left="360"/>
+        <w:jc w:val="both"/>
         <w:rPr>
           <w:rFonts w:ascii="Times New Roman" w:hAnsi="Times New Roman" w:cs="Times New Roman"/>
           <w:sz w:val="24"/>
@@ -2857,6 +2854,7 @@
       <w:pPr>
         <w:pStyle w:val="ListParagraph"/>
         <w:ind w:left="360"/>
+        <w:jc w:val="both"/>
         <w:rPr>
           <w:rFonts w:ascii="Times New Roman" w:hAnsi="Times New Roman" w:cs="Times New Roman"/>
           <w:sz w:val="24"/>
@@ -2868,6 +2866,7 @@
       <w:pPr>
         <w:pStyle w:val="ListParagraph"/>
         <w:ind w:left="360"/>
+        <w:jc w:val="both"/>
         <w:rPr>
           <w:rFonts w:ascii="Times New Roman" w:hAnsi="Times New Roman" w:cs="Times New Roman"/>
           <w:sz w:val="24"/>
@@ -2879,6 +2878,7 @@
       <w:pPr>
         <w:pStyle w:val="ListParagraph"/>
         <w:ind w:left="360"/>
+        <w:jc w:val="both"/>
         <w:rPr>
           <w:rFonts w:ascii="Times New Roman" w:hAnsi="Times New Roman" w:cs="Times New Roman"/>
           <w:sz w:val="24"/>
@@ -2890,6 +2890,7 @@
       <w:pPr>
         <w:pStyle w:val="ListParagraph"/>
         <w:ind w:left="360"/>
+        <w:jc w:val="both"/>
         <w:rPr>
           <w:rFonts w:ascii="Times New Roman" w:hAnsi="Times New Roman" w:cs="Times New Roman"/>
           <w:sz w:val="24"/>
@@ -2901,6 +2902,7 @@
       <w:pPr>
         <w:pStyle w:val="ListParagraph"/>
         <w:ind w:left="360"/>
+        <w:jc w:val="both"/>
         <w:rPr>
           <w:rFonts w:ascii="Times New Roman" w:hAnsi="Times New Roman" w:cs="Times New Roman"/>
           <w:sz w:val="24"/>
@@ -2912,6 +2914,7 @@
       <w:pPr>
         <w:pStyle w:val="ListParagraph"/>
         <w:ind w:left="360"/>
+        <w:jc w:val="both"/>
         <w:rPr>
           <w:rFonts w:ascii="Times New Roman" w:hAnsi="Times New Roman" w:cs="Times New Roman"/>
           <w:sz w:val="24"/>
@@ -2923,6 +2926,7 @@
       <w:pPr>
         <w:pStyle w:val="ListParagraph"/>
         <w:ind w:left="360"/>
+        <w:jc w:val="both"/>
         <w:rPr>
           <w:rFonts w:ascii="Times New Roman" w:hAnsi="Times New Roman" w:cs="Times New Roman"/>
           <w:sz w:val="24"/>
@@ -2934,6 +2938,7 @@
       <w:pPr>
         <w:pStyle w:val="ListParagraph"/>
         <w:ind w:left="360"/>
+        <w:jc w:val="both"/>
         <w:rPr>
           <w:rFonts w:ascii="Times New Roman" w:hAnsi="Times New Roman" w:cs="Times New Roman"/>
           <w:sz w:val="24"/>
@@ -2945,6 +2950,7 @@
       <w:pPr>
         <w:pStyle w:val="ListParagraph"/>
         <w:ind w:left="360"/>
+        <w:jc w:val="both"/>
         <w:rPr>
           <w:rFonts w:ascii="Times New Roman" w:hAnsi="Times New Roman" w:cs="Times New Roman"/>
           <w:sz w:val="24"/>
@@ -2956,6 +2962,7 @@
       <w:pPr>
         <w:pStyle w:val="ListParagraph"/>
         <w:ind w:left="360"/>
+        <w:jc w:val="both"/>
         <w:rPr>
           <w:rFonts w:ascii="Times New Roman" w:hAnsi="Times New Roman" w:cs="Times New Roman"/>
           <w:sz w:val="24"/>
@@ -2967,6 +2974,7 @@
       <w:pPr>
         <w:pStyle w:val="ListParagraph"/>
         <w:ind w:left="360"/>
+        <w:jc w:val="both"/>
         <w:rPr>
           <w:rFonts w:ascii="Times New Roman" w:hAnsi="Times New Roman" w:cs="Times New Roman"/>
           <w:sz w:val="24"/>
@@ -2978,6 +2986,7 @@
       <w:pPr>
         <w:pStyle w:val="ListParagraph"/>
         <w:ind w:left="360"/>
+        <w:jc w:val="both"/>
         <w:rPr>
           <w:rFonts w:ascii="Times New Roman" w:hAnsi="Times New Roman" w:cs="Times New Roman"/>
           <w:sz w:val="24"/>
@@ -2989,6 +2998,7 @@
       <w:pPr>
         <w:pStyle w:val="ListParagraph"/>
         <w:ind w:left="360"/>
+        <w:jc w:val="both"/>
         <w:rPr>
           <w:rFonts w:ascii="Times New Roman" w:hAnsi="Times New Roman" w:cs="Times New Roman"/>
           <w:sz w:val="24"/>
@@ -3000,6 +3010,7 @@
       <w:pPr>
         <w:pStyle w:val="ListParagraph"/>
         <w:ind w:left="360"/>
+        <w:jc w:val="both"/>
         <w:rPr>
           <w:rFonts w:ascii="Times New Roman" w:hAnsi="Times New Roman" w:cs="Times New Roman"/>
           <w:sz w:val="24"/>
@@ -3014,6 +3025,7 @@
           <w:ilvl w:val="0"/>
           <w:numId w:val="1"/>
         </w:numPr>
+        <w:jc w:val="both"/>
         <w:rPr>
           <w:rFonts w:ascii="Times New Roman" w:hAnsi="Times New Roman" w:cs="Times New Roman"/>
           <w:sz w:val="24"/>
@@ -3054,6 +3066,7 @@
       <w:pPr>
         <w:pStyle w:val="ListParagraph"/>
         <w:ind w:left="360"/>
+        <w:jc w:val="both"/>
         <w:rPr>
           <w:rFonts w:ascii="Times New Roman" w:hAnsi="Times New Roman" w:cs="Times New Roman"/>
           <w:sz w:val="24"/>
@@ -3138,6 +3151,7 @@
       <w:r>
         <w:rPr>
           <w:rFonts w:ascii="Times New Roman" w:hAnsi="Times New Roman" w:cs="Times New Roman"/>
+          <w:noProof/>
           <w:sz w:val="24"/>
           <w:szCs w:val="24"/>
         </w:rPr>
@@ -3182,6 +3196,7 @@
       <w:pPr>
         <w:pStyle w:val="ListParagraph"/>
         <w:ind w:left="360"/>
+        <w:jc w:val="both"/>
         <w:rPr>
           <w:rFonts w:ascii="Times New Roman" w:hAnsi="Times New Roman" w:cs="Times New Roman"/>
           <w:sz w:val="24"/>
@@ -3345,6 +3360,7 @@
       <w:pPr>
         <w:pStyle w:val="ListParagraph"/>
         <w:ind w:left="360"/>
+        <w:jc w:val="both"/>
         <w:rPr>
           <w:rFonts w:ascii="Times New Roman" w:hAnsi="Times New Roman" w:cs="Times New Roman"/>
           <w:sz w:val="24"/>
@@ -3413,6 +3429,1119 @@
             </wp14:sizeRelV>
           </wp:anchor>
         </w:drawing>
+      </w:r>
+    </w:p>
+    <w:p>
+      <w:pPr>
+        <w:jc w:val="both"/>
+      </w:pPr>
+    </w:p>
+    <w:p>
+      <w:pPr>
+        <w:jc w:val="both"/>
+      </w:pPr>
+    </w:p>
+    <w:p>
+      <w:pPr>
+        <w:jc w:val="both"/>
+      </w:pPr>
+    </w:p>
+    <w:p>
+      <w:pPr>
+        <w:jc w:val="both"/>
+      </w:pPr>
+    </w:p>
+    <w:p>
+      <w:pPr>
+        <w:jc w:val="both"/>
+      </w:pPr>
+    </w:p>
+    <w:p>
+      <w:pPr>
+        <w:jc w:val="both"/>
+      </w:pPr>
+    </w:p>
+    <w:p>
+      <w:pPr>
+        <w:jc w:val="both"/>
+      </w:pPr>
+    </w:p>
+    <w:p>
+      <w:pPr>
+        <w:jc w:val="both"/>
+      </w:pPr>
+    </w:p>
+    <w:p>
+      <w:pPr>
+        <w:jc w:val="both"/>
+      </w:pPr>
+    </w:p>
+    <w:p>
+      <w:pPr>
+        <w:jc w:val="both"/>
+      </w:pPr>
+    </w:p>
+    <w:p>
+      <w:pPr>
+        <w:jc w:val="both"/>
+      </w:pPr>
+    </w:p>
+    <w:p>
+      <w:pPr>
+        <w:jc w:val="both"/>
+      </w:pPr>
+    </w:p>
+    <w:p>
+      <w:pPr>
+        <w:jc w:val="both"/>
+      </w:pPr>
+    </w:p>
+    <w:p>
+      <w:pPr>
+        <w:jc w:val="both"/>
+        <w:rPr>
+          <w:rFonts w:ascii="Times New Roman" w:hAnsi="Times New Roman" w:cs="Times New Roman"/>
+          <w:sz w:val="24"/>
+          <w:szCs w:val="24"/>
+        </w:rPr>
+      </w:pPr>
+    </w:p>
+    <w:p>
+      <w:pPr>
+        <w:jc w:val="both"/>
+      </w:pPr>
+    </w:p>
+    <w:p>
+      <w:pPr>
+        <w:jc w:val="both"/>
+      </w:pPr>
+    </w:p>
+    <w:p>
+      <w:pPr>
+        <w:jc w:val="both"/>
+      </w:pPr>
+    </w:p>
+    <w:p>
+      <w:pPr>
+        <w:jc w:val="both"/>
+      </w:pPr>
+    </w:p>
+    <w:p>
+      <w:pPr>
+        <w:jc w:val="both"/>
+      </w:pPr>
+    </w:p>
+    <w:p>
+      <w:pPr>
+        <w:jc w:val="both"/>
+      </w:pPr>
+    </w:p>
+    <w:p>
+      <w:pPr>
+        <w:jc w:val="both"/>
+      </w:pPr>
+    </w:p>
+    <w:p>
+      <w:pPr>
+        <w:jc w:val="both"/>
+      </w:pPr>
+    </w:p>
+    <w:p>
+      <w:pPr>
+        <w:jc w:val="both"/>
+      </w:pPr>
+    </w:p>
+    <w:p>
+      <w:pPr>
+        <w:jc w:val="both"/>
+      </w:pPr>
+    </w:p>
+    <w:p>
+      <w:pPr>
+        <w:jc w:val="both"/>
+      </w:pPr>
+    </w:p>
+    <w:p>
+      <w:pPr>
+        <w:jc w:val="both"/>
+      </w:pPr>
+    </w:p>
+    <w:p>
+      <w:pPr>
+        <w:jc w:val="both"/>
+      </w:pPr>
+    </w:p>
+    <w:p>
+      <w:pPr>
+        <w:jc w:val="both"/>
+      </w:pPr>
+    </w:p>
+    <w:p>
+      <w:pPr>
+        <w:pStyle w:val="ListParagraph"/>
+        <w:numPr>
+          <w:ilvl w:val="0"/>
+          <w:numId w:val="1"/>
+        </w:numPr>
+        <w:jc w:val="both"/>
+      </w:pPr>
+      <w:r>
+        <w:t xml:space="preserve">Menu </w:t>
+      </w:r>
+      <w:proofErr w:type="spellStart"/>
+      <w:r>
+        <w:t>Transaksi</w:t>
+      </w:r>
+      <w:proofErr w:type="spellEnd"/>
+    </w:p>
+    <w:p>
+      <w:pPr>
+        <w:pStyle w:val="ListParagraph"/>
+        <w:ind w:left="360"/>
+        <w:jc w:val="both"/>
+      </w:pPr>
+      <w:r>
+        <w:t xml:space="preserve">Jika </w:t>
+      </w:r>
+      <w:proofErr w:type="spellStart"/>
+      <w:r>
+        <w:t>tombol</w:t>
+      </w:r>
+      <w:proofErr w:type="spellEnd"/>
+      <w:r>
+        <w:t xml:space="preserve"> </w:t>
+      </w:r>
+      <w:proofErr w:type="spellStart"/>
+      <w:r>
+        <w:t>transaksi</w:t>
+      </w:r>
+      <w:proofErr w:type="spellEnd"/>
+      <w:r>
+        <w:t xml:space="preserve"> di </w:t>
+      </w:r>
+      <w:proofErr w:type="spellStart"/>
+      <w:r>
+        <w:t>klik</w:t>
+      </w:r>
+      <w:proofErr w:type="spellEnd"/>
+      <w:r>
+        <w:t xml:space="preserve"> </w:t>
+      </w:r>
+      <w:proofErr w:type="spellStart"/>
+      <w:r>
+        <w:t>akan</w:t>
+      </w:r>
+      <w:proofErr w:type="spellEnd"/>
+      <w:r>
+        <w:t xml:space="preserve"> </w:t>
+      </w:r>
+      <w:proofErr w:type="spellStart"/>
+      <w:r>
+        <w:t>muncul</w:t>
+      </w:r>
+      <w:proofErr w:type="spellEnd"/>
+      <w:r>
+        <w:t xml:space="preserve"> </w:t>
+      </w:r>
+      <w:proofErr w:type="spellStart"/>
+      <w:r>
+        <w:t>gambar</w:t>
+      </w:r>
+      <w:proofErr w:type="spellEnd"/>
+      <w:r>
+        <w:t xml:space="preserve"> di </w:t>
+      </w:r>
+      <w:proofErr w:type="spellStart"/>
+      <w:r>
+        <w:t>bawah</w:t>
+      </w:r>
+      <w:proofErr w:type="spellEnd"/>
+      <w:r>
+        <w:t xml:space="preserve"> </w:t>
+      </w:r>
+      <w:proofErr w:type="spellStart"/>
+      <w:r>
+        <w:t>ini</w:t>
+      </w:r>
+      <w:proofErr w:type="spellEnd"/>
+      <w:r>
+        <w:t>:</w:t>
+      </w:r>
+    </w:p>
+    <w:p>
+      <w:pPr>
+        <w:pStyle w:val="ListParagraph"/>
+        <w:ind w:left="360"/>
+        <w:jc w:val="both"/>
+      </w:pPr>
+      <w:r>
+        <w:rPr>
+          <w:noProof/>
+        </w:rPr>
+        <mc:AlternateContent>
+          <mc:Choice Requires="wps">
+            <w:drawing>
+              <wp:anchor distT="0" distB="0" distL="114300" distR="114300" simplePos="0" relativeHeight="251671552" behindDoc="0" locked="0" layoutInCell="1" allowOverlap="1" wp14:anchorId="5D057B37" wp14:editId="0008C42A">
+                <wp:simplePos x="0" y="0"/>
+                <wp:positionH relativeFrom="column">
+                  <wp:posOffset>1699260</wp:posOffset>
+                </wp:positionH>
+                <wp:positionV relativeFrom="paragraph">
+                  <wp:posOffset>474345</wp:posOffset>
+                </wp:positionV>
+                <wp:extent cx="1828800" cy="739140"/>
+                <wp:effectExtent l="38100" t="0" r="19050" b="99060"/>
+                <wp:wrapNone/>
+                <wp:docPr id="15" name="Connector: Curved 15"/>
+                <wp:cNvGraphicFramePr/>
+                <a:graphic xmlns:a="http://schemas.openxmlformats.org/drawingml/2006/main">
+                  <a:graphicData uri="http://schemas.microsoft.com/office/word/2010/wordprocessingShape">
+                    <wps:wsp>
+                      <wps:cNvCnPr/>
+                      <wps:spPr>
+                        <a:xfrm flipH="1">
+                          <a:off x="0" y="0"/>
+                          <a:ext cx="1828800" cy="739140"/>
+                        </a:xfrm>
+                        <a:prstGeom prst="curvedConnector3">
+                          <a:avLst/>
+                        </a:prstGeom>
+                        <a:ln>
+                          <a:tailEnd type="triangle"/>
+                        </a:ln>
+                      </wps:spPr>
+                      <wps:style>
+                        <a:lnRef idx="1">
+                          <a:schemeClr val="dk1"/>
+                        </a:lnRef>
+                        <a:fillRef idx="0">
+                          <a:schemeClr val="dk1"/>
+                        </a:fillRef>
+                        <a:effectRef idx="0">
+                          <a:schemeClr val="dk1"/>
+                        </a:effectRef>
+                        <a:fontRef idx="minor">
+                          <a:schemeClr val="tx1"/>
+                        </a:fontRef>
+                      </wps:style>
+                      <wps:bodyPr/>
+                    </wps:wsp>
+                  </a:graphicData>
+                </a:graphic>
+                <wp14:sizeRelH relativeFrom="margin">
+                  <wp14:pctWidth>0</wp14:pctWidth>
+                </wp14:sizeRelH>
+                <wp14:sizeRelV relativeFrom="margin">
+                  <wp14:pctHeight>0</wp14:pctHeight>
+                </wp14:sizeRelV>
+              </wp:anchor>
+            </w:drawing>
+          </mc:Choice>
+          <mc:Fallback>
+            <w:pict>
+              <v:shapetype w14:anchorId="0B7D21FE" id="_x0000_t38" coordsize="21600,21600" o:spt="38" o:oned="t" path="m,c@0,0@1,5400@1,10800@1,16200@2,21600,21600,21600e" filled="f">
+                <v:formulas>
+                  <v:f eqn="mid #0 0"/>
+                  <v:f eqn="val #0"/>
+                  <v:f eqn="mid #0 21600"/>
+                </v:formulas>
+                <v:path arrowok="t" fillok="f" o:connecttype="none"/>
+                <v:handles>
+                  <v:h position="#0,center"/>
+                </v:handles>
+                <o:lock v:ext="edit" shapetype="t"/>
+              </v:shapetype>
+              <v:shape id="Connector: Curved 15" o:spid="_x0000_s1026" type="#_x0000_t38" style="position:absolute;margin-left:133.8pt;margin-top:37.35pt;width:2in;height:58.2pt;flip:x;z-index:251671552;visibility:visible;mso-wrap-style:square;mso-width-percent:0;mso-height-percent:0;mso-wrap-distance-left:9pt;mso-wrap-distance-top:0;mso-wrap-distance-right:9pt;mso-wrap-distance-bottom:0;mso-position-horizontal:absolute;mso-position-horizontal-relative:text;mso-position-vertical:absolute;mso-position-vertical-relative:text;mso-width-percent:0;mso-height-percent:0;mso-width-relative:margin;mso-height-relative:margin" o:gfxdata="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" adj="10800" strokecolor="black [3200]" strokeweight=".5pt">
+                <v:stroke endarrow="block" joinstyle="miter"/>
+              </v:shape>
+            </w:pict>
+          </mc:Fallback>
+        </mc:AlternateContent>
+      </w:r>
+      <w:r>
+        <w:drawing>
+          <wp:inline distT="0" distB="0" distL="0" distR="0" wp14:anchorId="3C1D3871" wp14:editId="3EE67C7A">
+            <wp:extent cx="1905000" cy="3457631"/>
+            <wp:effectExtent l="0" t="0" r="0" b="9525"/>
+            <wp:docPr id="13" name="Picture 13"/>
+            <wp:cNvGraphicFramePr>
+              <a:graphicFrameLocks xmlns:a="http://schemas.openxmlformats.org/drawingml/2006/main" noChangeAspect="1"/>
+            </wp:cNvGraphicFramePr>
+            <a:graphic xmlns:a="http://schemas.openxmlformats.org/drawingml/2006/main">
+              <a:graphicData uri="http://schemas.openxmlformats.org/drawingml/2006/picture">
+                <pic:pic xmlns:pic="http://schemas.openxmlformats.org/drawingml/2006/picture">
+                  <pic:nvPicPr>
+                    <pic:cNvPr id="1" name=""/>
+                    <pic:cNvPicPr/>
+                  </pic:nvPicPr>
+                  <pic:blipFill>
+                    <a:blip r:embed="rId16"/>
+                    <a:stretch>
+                      <a:fillRect/>
+                    </a:stretch>
+                  </pic:blipFill>
+                  <pic:spPr>
+                    <a:xfrm>
+                      <a:off x="0" y="0"/>
+                      <a:ext cx="1905261" cy="3458104"/>
+                    </a:xfrm>
+                    <a:prstGeom prst="rect">
+                      <a:avLst/>
+                    </a:prstGeom>
+                  </pic:spPr>
+                </pic:pic>
+              </a:graphicData>
+            </a:graphic>
+          </wp:inline>
+        </w:drawing>
+      </w:r>
+    </w:p>
+    <w:p>
+      <w:pPr>
+        <w:spacing w:before="100" w:beforeAutospacing="1" w:after="100" w:afterAutospacing="1" w:line="240" w:lineRule="auto"/>
+        <w:ind w:left="360"/>
+        <w:jc w:val="both"/>
+        <w:rPr>
+          <w:rFonts w:ascii="Times New Roman" w:eastAsia="Times New Roman" w:hAnsi="Times New Roman" w:cs="Times New Roman"/>
+          <w:sz w:val="24"/>
+          <w:szCs w:val="24"/>
+          <w:lang w:eastAsia="en-ID"/>
+        </w:rPr>
+      </w:pPr>
+      <w:r>
+        <w:rPr>
+          <w:rFonts w:ascii="Times New Roman" w:eastAsia="Times New Roman" w:hAnsi="Times New Roman" w:cs="Times New Roman"/>
+          <w:sz w:val="24"/>
+          <w:szCs w:val="24"/>
+          <w:lang w:eastAsia="en-ID"/>
+        </w:rPr>
+        <w:t>Jika menu "</w:t>
+      </w:r>
+      <w:proofErr w:type="spellStart"/>
+      <w:r>
+        <w:rPr>
+          <w:rFonts w:ascii="Times New Roman" w:eastAsia="Times New Roman" w:hAnsi="Times New Roman" w:cs="Times New Roman"/>
+          <w:sz w:val="24"/>
+          <w:szCs w:val="24"/>
+          <w:lang w:eastAsia="en-ID"/>
+        </w:rPr>
+        <w:t>Paket</w:t>
+      </w:r>
+      <w:proofErr w:type="spellEnd"/>
+      <w:r>
+        <w:rPr>
+          <w:rFonts w:ascii="Times New Roman" w:eastAsia="Times New Roman" w:hAnsi="Times New Roman" w:cs="Times New Roman"/>
+          <w:sz w:val="24"/>
+          <w:szCs w:val="24"/>
+          <w:lang w:eastAsia="en-ID"/>
+        </w:rPr>
+        <w:t xml:space="preserve"> 2 Hari 1 Malam Homestay </w:t>
+      </w:r>
+      <w:proofErr w:type="spellStart"/>
+      <w:r>
+        <w:rPr>
+          <w:rFonts w:ascii="Times New Roman" w:eastAsia="Times New Roman" w:hAnsi="Times New Roman" w:cs="Times New Roman"/>
+          <w:sz w:val="24"/>
+          <w:szCs w:val="24"/>
+          <w:lang w:eastAsia="en-ID"/>
+        </w:rPr>
+        <w:t>Pahawang</w:t>
+      </w:r>
+      <w:proofErr w:type="spellEnd"/>
+      <w:r>
+        <w:rPr>
+          <w:rFonts w:ascii="Times New Roman" w:eastAsia="Times New Roman" w:hAnsi="Times New Roman" w:cs="Times New Roman"/>
+          <w:sz w:val="24"/>
+          <w:szCs w:val="24"/>
+          <w:lang w:eastAsia="en-ID"/>
+        </w:rPr>
+        <w:t xml:space="preserve">" </w:t>
+      </w:r>
+      <w:proofErr w:type="spellStart"/>
+      <w:r>
+        <w:rPr>
+          <w:rFonts w:ascii="Times New Roman" w:eastAsia="Times New Roman" w:hAnsi="Times New Roman" w:cs="Times New Roman"/>
+          <w:sz w:val="24"/>
+          <w:szCs w:val="24"/>
+          <w:lang w:eastAsia="en-ID"/>
+        </w:rPr>
+        <w:t>diklik</w:t>
+      </w:r>
+      <w:proofErr w:type="spellEnd"/>
+      <w:r>
+        <w:rPr>
+          <w:rFonts w:ascii="Times New Roman" w:eastAsia="Times New Roman" w:hAnsi="Times New Roman" w:cs="Times New Roman"/>
+          <w:sz w:val="24"/>
+          <w:szCs w:val="24"/>
+          <w:lang w:eastAsia="en-ID"/>
+        </w:rPr>
+        <w:t xml:space="preserve">, </w:t>
+      </w:r>
+      <w:proofErr w:type="spellStart"/>
+      <w:r>
+        <w:rPr>
+          <w:rFonts w:ascii="Times New Roman" w:eastAsia="Times New Roman" w:hAnsi="Times New Roman" w:cs="Times New Roman"/>
+          <w:sz w:val="24"/>
+          <w:szCs w:val="24"/>
+          <w:lang w:eastAsia="en-ID"/>
+        </w:rPr>
+        <w:t>maka</w:t>
+      </w:r>
+      <w:proofErr w:type="spellEnd"/>
+      <w:r>
+        <w:rPr>
+          <w:rFonts w:ascii="Times New Roman" w:eastAsia="Times New Roman" w:hAnsi="Times New Roman" w:cs="Times New Roman"/>
+          <w:sz w:val="24"/>
+          <w:szCs w:val="24"/>
+          <w:lang w:eastAsia="en-ID"/>
+        </w:rPr>
+        <w:t xml:space="preserve"> </w:t>
+      </w:r>
+      <w:proofErr w:type="spellStart"/>
+      <w:r>
+        <w:rPr>
+          <w:rFonts w:ascii="Times New Roman" w:eastAsia="Times New Roman" w:hAnsi="Times New Roman" w:cs="Times New Roman"/>
+          <w:sz w:val="24"/>
+          <w:szCs w:val="24"/>
+          <w:lang w:eastAsia="en-ID"/>
+        </w:rPr>
+        <w:t>akan</w:t>
+      </w:r>
+      <w:proofErr w:type="spellEnd"/>
+      <w:r>
+        <w:rPr>
+          <w:rFonts w:ascii="Times New Roman" w:eastAsia="Times New Roman" w:hAnsi="Times New Roman" w:cs="Times New Roman"/>
+          <w:sz w:val="24"/>
+          <w:szCs w:val="24"/>
+          <w:lang w:eastAsia="en-ID"/>
+        </w:rPr>
+        <w:t xml:space="preserve"> </w:t>
+      </w:r>
+      <w:proofErr w:type="spellStart"/>
+      <w:r>
+        <w:rPr>
+          <w:rFonts w:ascii="Times New Roman" w:eastAsia="Times New Roman" w:hAnsi="Times New Roman" w:cs="Times New Roman"/>
+          <w:sz w:val="24"/>
+          <w:szCs w:val="24"/>
+          <w:lang w:eastAsia="en-ID"/>
+        </w:rPr>
+        <w:t>diarahkan</w:t>
+      </w:r>
+      <w:proofErr w:type="spellEnd"/>
+      <w:r>
+        <w:rPr>
+          <w:rFonts w:ascii="Times New Roman" w:eastAsia="Times New Roman" w:hAnsi="Times New Roman" w:cs="Times New Roman"/>
+          <w:sz w:val="24"/>
+          <w:szCs w:val="24"/>
+          <w:lang w:eastAsia="en-ID"/>
+        </w:rPr>
+        <w:t xml:space="preserve"> </w:t>
+      </w:r>
+      <w:proofErr w:type="spellStart"/>
+      <w:r>
+        <w:rPr>
+          <w:rFonts w:ascii="Times New Roman" w:eastAsia="Times New Roman" w:hAnsi="Times New Roman" w:cs="Times New Roman"/>
+          <w:sz w:val="24"/>
+          <w:szCs w:val="24"/>
+          <w:lang w:eastAsia="en-ID"/>
+        </w:rPr>
+        <w:t>ke</w:t>
+      </w:r>
+      <w:proofErr w:type="spellEnd"/>
+      <w:r>
+        <w:rPr>
+          <w:rFonts w:ascii="Times New Roman" w:eastAsia="Times New Roman" w:hAnsi="Times New Roman" w:cs="Times New Roman"/>
+          <w:sz w:val="24"/>
+          <w:szCs w:val="24"/>
+          <w:lang w:eastAsia="en-ID"/>
+        </w:rPr>
+        <w:t xml:space="preserve"> </w:t>
+      </w:r>
+      <w:proofErr w:type="spellStart"/>
+      <w:r>
+        <w:rPr>
+          <w:rFonts w:ascii="Times New Roman" w:eastAsia="Times New Roman" w:hAnsi="Times New Roman" w:cs="Times New Roman"/>
+          <w:sz w:val="24"/>
+          <w:szCs w:val="24"/>
+          <w:lang w:eastAsia="en-ID"/>
+        </w:rPr>
+        <w:t>halaman</w:t>
+      </w:r>
+      <w:proofErr w:type="spellEnd"/>
+      <w:r>
+        <w:rPr>
+          <w:rFonts w:ascii="Times New Roman" w:eastAsia="Times New Roman" w:hAnsi="Times New Roman" w:cs="Times New Roman"/>
+          <w:sz w:val="24"/>
+          <w:szCs w:val="24"/>
+          <w:lang w:eastAsia="en-ID"/>
+        </w:rPr>
+        <w:t xml:space="preserve"> </w:t>
+      </w:r>
+      <w:proofErr w:type="spellStart"/>
+      <w:r>
+        <w:rPr>
+          <w:rFonts w:ascii="Times New Roman" w:eastAsia="Times New Roman" w:hAnsi="Times New Roman" w:cs="Times New Roman"/>
+          <w:sz w:val="24"/>
+          <w:szCs w:val="24"/>
+          <w:lang w:eastAsia="en-ID"/>
+        </w:rPr>
+        <w:t>pemesanan</w:t>
+      </w:r>
+      <w:proofErr w:type="spellEnd"/>
+      <w:r>
+        <w:rPr>
+          <w:rFonts w:ascii="Times New Roman" w:eastAsia="Times New Roman" w:hAnsi="Times New Roman" w:cs="Times New Roman"/>
+          <w:sz w:val="24"/>
+          <w:szCs w:val="24"/>
+          <w:lang w:eastAsia="en-ID"/>
+        </w:rPr>
+        <w:t xml:space="preserve"> </w:t>
+      </w:r>
+      <w:proofErr w:type="spellStart"/>
+      <w:r>
+        <w:rPr>
+          <w:rFonts w:ascii="Times New Roman" w:eastAsia="Times New Roman" w:hAnsi="Times New Roman" w:cs="Times New Roman"/>
+          <w:sz w:val="24"/>
+          <w:szCs w:val="24"/>
+          <w:lang w:eastAsia="en-ID"/>
+        </w:rPr>
+        <w:t>berikut</w:t>
+      </w:r>
+      <w:proofErr w:type="spellEnd"/>
+      <w:r>
+        <w:rPr>
+          <w:rFonts w:ascii="Times New Roman" w:eastAsia="Times New Roman" w:hAnsi="Times New Roman" w:cs="Times New Roman"/>
+          <w:sz w:val="24"/>
+          <w:szCs w:val="24"/>
+          <w:lang w:eastAsia="en-ID"/>
+        </w:rPr>
+        <w:t>:</w:t>
+      </w:r>
+    </w:p>
+    <w:p>
+      <w:pPr>
+        <w:pStyle w:val="ListParagraph"/>
+        <w:ind w:left="360"/>
+        <w:jc w:val="both"/>
+      </w:pPr>
+      <w:r>
+        <w:drawing>
+          <wp:inline distT="0" distB="0" distL="0" distR="0" wp14:anchorId="45C7CCCE" wp14:editId="2E58A485">
+            <wp:extent cx="1798320" cy="3209123"/>
+            <wp:effectExtent l="0" t="0" r="0" b="0"/>
+            <wp:docPr id="18" name="Picture 18"/>
+            <wp:cNvGraphicFramePr>
+              <a:graphicFrameLocks xmlns:a="http://schemas.openxmlformats.org/drawingml/2006/main" noChangeAspect="1"/>
+            </wp:cNvGraphicFramePr>
+            <a:graphic xmlns:a="http://schemas.openxmlformats.org/drawingml/2006/main">
+              <a:graphicData uri="http://schemas.openxmlformats.org/drawingml/2006/picture">
+                <pic:pic xmlns:pic="http://schemas.openxmlformats.org/drawingml/2006/picture">
+                  <pic:nvPicPr>
+                    <pic:cNvPr id="1" name=""/>
+                    <pic:cNvPicPr/>
+                  </pic:nvPicPr>
+                  <pic:blipFill>
+                    <a:blip r:embed="rId17"/>
+                    <a:stretch>
+                      <a:fillRect/>
+                    </a:stretch>
+                  </pic:blipFill>
+                  <pic:spPr>
+                    <a:xfrm>
+                      <a:off x="0" y="0"/>
+                      <a:ext cx="1798320" cy="3209123"/>
+                    </a:xfrm>
+                    <a:prstGeom prst="rect">
+                      <a:avLst/>
+                    </a:prstGeom>
+                  </pic:spPr>
+                </pic:pic>
+              </a:graphicData>
+            </a:graphic>
+          </wp:inline>
+        </w:drawing>
+      </w:r>
+    </w:p>
+    <w:p>
+      <w:pPr>
+        <w:spacing w:before="100" w:beforeAutospacing="1" w:after="100" w:afterAutospacing="1" w:line="240" w:lineRule="auto"/>
+        <w:ind w:left="360"/>
+        <w:jc w:val="both"/>
+        <w:rPr>
+          <w:rFonts w:ascii="Times New Roman" w:eastAsia="Times New Roman" w:hAnsi="Times New Roman" w:cs="Times New Roman"/>
+          <w:sz w:val="24"/>
+          <w:szCs w:val="24"/>
+          <w:lang w:eastAsia="en-ID"/>
+        </w:rPr>
+      </w:pPr>
+      <w:r>
+        <w:rPr>
+          <w:rFonts w:ascii="Times New Roman" w:eastAsia="Times New Roman" w:hAnsi="Times New Roman" w:cs="Times New Roman"/>
+          <w:sz w:val="24"/>
+          <w:szCs w:val="24"/>
+          <w:lang w:eastAsia="en-ID"/>
+        </w:rPr>
+        <w:t xml:space="preserve">Pada </w:t>
+      </w:r>
+      <w:proofErr w:type="spellStart"/>
+      <w:r>
+        <w:rPr>
+          <w:rFonts w:ascii="Times New Roman" w:eastAsia="Times New Roman" w:hAnsi="Times New Roman" w:cs="Times New Roman"/>
+          <w:sz w:val="24"/>
+          <w:szCs w:val="24"/>
+          <w:lang w:eastAsia="en-ID"/>
+        </w:rPr>
+        <w:t>halaman</w:t>
+      </w:r>
+      <w:proofErr w:type="spellEnd"/>
+      <w:r>
+        <w:rPr>
+          <w:rFonts w:ascii="Times New Roman" w:eastAsia="Times New Roman" w:hAnsi="Times New Roman" w:cs="Times New Roman"/>
+          <w:sz w:val="24"/>
+          <w:szCs w:val="24"/>
+          <w:lang w:eastAsia="en-ID"/>
+        </w:rPr>
+        <w:t xml:space="preserve"> </w:t>
+      </w:r>
+      <w:proofErr w:type="spellStart"/>
+      <w:r>
+        <w:rPr>
+          <w:rFonts w:ascii="Times New Roman" w:eastAsia="Times New Roman" w:hAnsi="Times New Roman" w:cs="Times New Roman"/>
+          <w:sz w:val="24"/>
+          <w:szCs w:val="24"/>
+          <w:lang w:eastAsia="en-ID"/>
+        </w:rPr>
+        <w:t>pemesanan</w:t>
+      </w:r>
+      <w:proofErr w:type="spellEnd"/>
+      <w:r>
+        <w:rPr>
+          <w:rFonts w:ascii="Times New Roman" w:eastAsia="Times New Roman" w:hAnsi="Times New Roman" w:cs="Times New Roman"/>
+          <w:sz w:val="24"/>
+          <w:szCs w:val="24"/>
+          <w:lang w:eastAsia="en-ID"/>
+        </w:rPr>
+        <w:t xml:space="preserve"> </w:t>
+      </w:r>
+      <w:proofErr w:type="spellStart"/>
+      <w:r>
+        <w:rPr>
+          <w:rFonts w:ascii="Times New Roman" w:eastAsia="Times New Roman" w:hAnsi="Times New Roman" w:cs="Times New Roman"/>
+          <w:sz w:val="24"/>
+          <w:szCs w:val="24"/>
+          <w:lang w:eastAsia="en-ID"/>
+        </w:rPr>
+        <w:t>ini</w:t>
+      </w:r>
+      <w:proofErr w:type="spellEnd"/>
+      <w:r>
+        <w:rPr>
+          <w:rFonts w:ascii="Times New Roman" w:eastAsia="Times New Roman" w:hAnsi="Times New Roman" w:cs="Times New Roman"/>
+          <w:sz w:val="24"/>
+          <w:szCs w:val="24"/>
+          <w:lang w:eastAsia="en-ID"/>
+        </w:rPr>
+        <w:t xml:space="preserve">, </w:t>
+      </w:r>
+      <w:proofErr w:type="spellStart"/>
+      <w:r>
+        <w:rPr>
+          <w:rFonts w:ascii="Times New Roman" w:eastAsia="Times New Roman" w:hAnsi="Times New Roman" w:cs="Times New Roman"/>
+          <w:sz w:val="24"/>
+          <w:szCs w:val="24"/>
+          <w:lang w:eastAsia="en-ID"/>
+        </w:rPr>
+        <w:t>harus</w:t>
+      </w:r>
+      <w:proofErr w:type="spellEnd"/>
+      <w:r>
+        <w:rPr>
+          <w:rFonts w:ascii="Times New Roman" w:eastAsia="Times New Roman" w:hAnsi="Times New Roman" w:cs="Times New Roman"/>
+          <w:sz w:val="24"/>
+          <w:szCs w:val="24"/>
+          <w:lang w:eastAsia="en-ID"/>
+        </w:rPr>
+        <w:t xml:space="preserve"> </w:t>
+      </w:r>
+      <w:proofErr w:type="spellStart"/>
+      <w:r>
+        <w:rPr>
+          <w:rFonts w:ascii="Times New Roman" w:eastAsia="Times New Roman" w:hAnsi="Times New Roman" w:cs="Times New Roman"/>
+          <w:sz w:val="24"/>
+          <w:szCs w:val="24"/>
+          <w:lang w:eastAsia="en-ID"/>
+        </w:rPr>
+        <w:t>melengkapi</w:t>
+      </w:r>
+      <w:proofErr w:type="spellEnd"/>
+      <w:r>
+        <w:rPr>
+          <w:rFonts w:ascii="Times New Roman" w:eastAsia="Times New Roman" w:hAnsi="Times New Roman" w:cs="Times New Roman"/>
+          <w:sz w:val="24"/>
+          <w:szCs w:val="24"/>
+          <w:lang w:eastAsia="en-ID"/>
+        </w:rPr>
+        <w:t xml:space="preserve"> </w:t>
+      </w:r>
+      <w:proofErr w:type="spellStart"/>
+      <w:r>
+        <w:rPr>
+          <w:rFonts w:ascii="Times New Roman" w:eastAsia="Times New Roman" w:hAnsi="Times New Roman" w:cs="Times New Roman"/>
+          <w:sz w:val="24"/>
+          <w:szCs w:val="24"/>
+          <w:lang w:eastAsia="en-ID"/>
+        </w:rPr>
+        <w:t>informasi</w:t>
+      </w:r>
+      <w:proofErr w:type="spellEnd"/>
+      <w:r>
+        <w:rPr>
+          <w:rFonts w:ascii="Times New Roman" w:eastAsia="Times New Roman" w:hAnsi="Times New Roman" w:cs="Times New Roman"/>
+          <w:sz w:val="24"/>
+          <w:szCs w:val="24"/>
+          <w:lang w:eastAsia="en-ID"/>
+        </w:rPr>
+        <w:t xml:space="preserve"> </w:t>
+      </w:r>
+      <w:proofErr w:type="spellStart"/>
+      <w:r>
+        <w:rPr>
+          <w:rFonts w:ascii="Times New Roman" w:eastAsia="Times New Roman" w:hAnsi="Times New Roman" w:cs="Times New Roman"/>
+          <w:sz w:val="24"/>
+          <w:szCs w:val="24"/>
+          <w:lang w:eastAsia="en-ID"/>
+        </w:rPr>
+        <w:t>berikut</w:t>
+      </w:r>
+      <w:proofErr w:type="spellEnd"/>
+      <w:r>
+        <w:rPr>
+          <w:rFonts w:ascii="Times New Roman" w:eastAsia="Times New Roman" w:hAnsi="Times New Roman" w:cs="Times New Roman"/>
+          <w:sz w:val="24"/>
+          <w:szCs w:val="24"/>
+          <w:lang w:eastAsia="en-ID"/>
+        </w:rPr>
+        <w:t xml:space="preserve">: </w:t>
+      </w:r>
+      <w:proofErr w:type="spellStart"/>
+      <w:r>
+        <w:rPr>
+          <w:rFonts w:ascii="Times New Roman" w:eastAsia="Times New Roman" w:hAnsi="Times New Roman" w:cs="Times New Roman"/>
+          <w:sz w:val="24"/>
+          <w:szCs w:val="24"/>
+          <w:lang w:eastAsia="en-ID"/>
+        </w:rPr>
+        <w:t>nama</w:t>
+      </w:r>
+      <w:proofErr w:type="spellEnd"/>
+      <w:r>
+        <w:rPr>
+          <w:rFonts w:ascii="Times New Roman" w:eastAsia="Times New Roman" w:hAnsi="Times New Roman" w:cs="Times New Roman"/>
+          <w:sz w:val="24"/>
+          <w:szCs w:val="24"/>
+          <w:lang w:eastAsia="en-ID"/>
+        </w:rPr>
+        <w:t xml:space="preserve">, </w:t>
+      </w:r>
+      <w:proofErr w:type="spellStart"/>
+      <w:r>
+        <w:rPr>
+          <w:rFonts w:ascii="Times New Roman" w:eastAsia="Times New Roman" w:hAnsi="Times New Roman" w:cs="Times New Roman"/>
+          <w:sz w:val="24"/>
+          <w:szCs w:val="24"/>
+          <w:lang w:eastAsia="en-ID"/>
+        </w:rPr>
+        <w:t>nomor</w:t>
+      </w:r>
+      <w:proofErr w:type="spellEnd"/>
+      <w:r>
+        <w:rPr>
+          <w:rFonts w:ascii="Times New Roman" w:eastAsia="Times New Roman" w:hAnsi="Times New Roman" w:cs="Times New Roman"/>
+          <w:sz w:val="24"/>
+          <w:szCs w:val="24"/>
+          <w:lang w:eastAsia="en-ID"/>
+        </w:rPr>
+        <w:t xml:space="preserve"> </w:t>
+      </w:r>
+      <w:proofErr w:type="spellStart"/>
+      <w:r>
+        <w:rPr>
+          <w:rFonts w:ascii="Times New Roman" w:eastAsia="Times New Roman" w:hAnsi="Times New Roman" w:cs="Times New Roman"/>
+          <w:sz w:val="24"/>
+          <w:szCs w:val="24"/>
+          <w:lang w:eastAsia="en-ID"/>
+        </w:rPr>
+        <w:t>telepon</w:t>
+      </w:r>
+      <w:proofErr w:type="spellEnd"/>
+      <w:r>
+        <w:rPr>
+          <w:rFonts w:ascii="Times New Roman" w:eastAsia="Times New Roman" w:hAnsi="Times New Roman" w:cs="Times New Roman"/>
+          <w:sz w:val="24"/>
+          <w:szCs w:val="24"/>
+          <w:lang w:eastAsia="en-ID"/>
+        </w:rPr>
+        <w:t xml:space="preserve">, </w:t>
+      </w:r>
+      <w:proofErr w:type="spellStart"/>
+      <w:r>
+        <w:rPr>
+          <w:rFonts w:ascii="Times New Roman" w:eastAsia="Times New Roman" w:hAnsi="Times New Roman" w:cs="Times New Roman"/>
+          <w:sz w:val="24"/>
+          <w:szCs w:val="24"/>
+          <w:lang w:eastAsia="en-ID"/>
+        </w:rPr>
+        <w:t>tanggal</w:t>
+      </w:r>
+      <w:proofErr w:type="spellEnd"/>
+      <w:r>
+        <w:rPr>
+          <w:rFonts w:ascii="Times New Roman" w:eastAsia="Times New Roman" w:hAnsi="Times New Roman" w:cs="Times New Roman"/>
+          <w:sz w:val="24"/>
+          <w:szCs w:val="24"/>
+          <w:lang w:eastAsia="en-ID"/>
+        </w:rPr>
+        <w:t xml:space="preserve"> check-in, </w:t>
+      </w:r>
+      <w:proofErr w:type="spellStart"/>
+      <w:r>
+        <w:rPr>
+          <w:rFonts w:ascii="Times New Roman" w:eastAsia="Times New Roman" w:hAnsi="Times New Roman" w:cs="Times New Roman"/>
+          <w:sz w:val="24"/>
+          <w:szCs w:val="24"/>
+          <w:lang w:eastAsia="en-ID"/>
+        </w:rPr>
+        <w:t>tanggal</w:t>
+      </w:r>
+      <w:proofErr w:type="spellEnd"/>
+      <w:r>
+        <w:rPr>
+          <w:rFonts w:ascii="Times New Roman" w:eastAsia="Times New Roman" w:hAnsi="Times New Roman" w:cs="Times New Roman"/>
+          <w:sz w:val="24"/>
+          <w:szCs w:val="24"/>
+          <w:lang w:eastAsia="en-ID"/>
+        </w:rPr>
+        <w:t xml:space="preserve"> check-out, </w:t>
+      </w:r>
+      <w:proofErr w:type="spellStart"/>
+      <w:r>
+        <w:rPr>
+          <w:rFonts w:ascii="Times New Roman" w:eastAsia="Times New Roman" w:hAnsi="Times New Roman" w:cs="Times New Roman"/>
+          <w:sz w:val="24"/>
+          <w:szCs w:val="24"/>
+          <w:lang w:eastAsia="en-ID"/>
+        </w:rPr>
+        <w:t>jumlah</w:t>
+      </w:r>
+      <w:proofErr w:type="spellEnd"/>
+      <w:r>
+        <w:rPr>
+          <w:rFonts w:ascii="Times New Roman" w:eastAsia="Times New Roman" w:hAnsi="Times New Roman" w:cs="Times New Roman"/>
+          <w:sz w:val="24"/>
+          <w:szCs w:val="24"/>
+          <w:lang w:eastAsia="en-ID"/>
+        </w:rPr>
+        <w:t xml:space="preserve"> </w:t>
+      </w:r>
+      <w:proofErr w:type="spellStart"/>
+      <w:r>
+        <w:rPr>
+          <w:rFonts w:ascii="Times New Roman" w:eastAsia="Times New Roman" w:hAnsi="Times New Roman" w:cs="Times New Roman"/>
+          <w:sz w:val="24"/>
+          <w:szCs w:val="24"/>
+          <w:lang w:eastAsia="en-ID"/>
+        </w:rPr>
+        <w:t>tiket</w:t>
+      </w:r>
+      <w:proofErr w:type="spellEnd"/>
+      <w:r>
+        <w:rPr>
+          <w:rFonts w:ascii="Times New Roman" w:eastAsia="Times New Roman" w:hAnsi="Times New Roman" w:cs="Times New Roman"/>
+          <w:sz w:val="24"/>
+          <w:szCs w:val="24"/>
+          <w:lang w:eastAsia="en-ID"/>
+        </w:rPr>
+        <w:t xml:space="preserve">, </w:t>
+      </w:r>
+      <w:proofErr w:type="spellStart"/>
+      <w:r>
+        <w:rPr>
+          <w:rFonts w:ascii="Times New Roman" w:eastAsia="Times New Roman" w:hAnsi="Times New Roman" w:cs="Times New Roman"/>
+          <w:sz w:val="24"/>
+          <w:szCs w:val="24"/>
+          <w:lang w:eastAsia="en-ID"/>
+        </w:rPr>
+        <w:t>permintaan</w:t>
+      </w:r>
+      <w:proofErr w:type="spellEnd"/>
+      <w:r>
+        <w:rPr>
+          <w:rFonts w:ascii="Times New Roman" w:eastAsia="Times New Roman" w:hAnsi="Times New Roman" w:cs="Times New Roman"/>
+          <w:sz w:val="24"/>
+          <w:szCs w:val="24"/>
+          <w:lang w:eastAsia="en-ID"/>
+        </w:rPr>
+        <w:t xml:space="preserve"> </w:t>
+      </w:r>
+      <w:proofErr w:type="spellStart"/>
+      <w:r>
+        <w:rPr>
+          <w:rFonts w:ascii="Times New Roman" w:eastAsia="Times New Roman" w:hAnsi="Times New Roman" w:cs="Times New Roman"/>
+          <w:sz w:val="24"/>
+          <w:szCs w:val="24"/>
+          <w:lang w:eastAsia="en-ID"/>
+        </w:rPr>
+        <w:t>khusus</w:t>
+      </w:r>
+      <w:proofErr w:type="spellEnd"/>
+      <w:r>
+        <w:rPr>
+          <w:rFonts w:ascii="Times New Roman" w:eastAsia="Times New Roman" w:hAnsi="Times New Roman" w:cs="Times New Roman"/>
+          <w:sz w:val="24"/>
+          <w:szCs w:val="24"/>
+          <w:lang w:eastAsia="en-ID"/>
+        </w:rPr>
+        <w:t xml:space="preserve">, dan </w:t>
+      </w:r>
+      <w:proofErr w:type="spellStart"/>
+      <w:r>
+        <w:rPr>
+          <w:rFonts w:ascii="Times New Roman" w:eastAsia="Times New Roman" w:hAnsi="Times New Roman" w:cs="Times New Roman"/>
+          <w:sz w:val="24"/>
+          <w:szCs w:val="24"/>
+          <w:lang w:eastAsia="en-ID"/>
+        </w:rPr>
+        <w:t>alamat</w:t>
+      </w:r>
+      <w:proofErr w:type="spellEnd"/>
+      <w:r>
+        <w:rPr>
+          <w:rFonts w:ascii="Times New Roman" w:eastAsia="Times New Roman" w:hAnsi="Times New Roman" w:cs="Times New Roman"/>
+          <w:sz w:val="24"/>
+          <w:szCs w:val="24"/>
+          <w:lang w:eastAsia="en-ID"/>
+        </w:rPr>
+        <w:t xml:space="preserve"> </w:t>
+      </w:r>
+      <w:proofErr w:type="spellStart"/>
+      <w:r>
+        <w:rPr>
+          <w:rFonts w:ascii="Times New Roman" w:eastAsia="Times New Roman" w:hAnsi="Times New Roman" w:cs="Times New Roman"/>
+          <w:sz w:val="24"/>
+          <w:szCs w:val="24"/>
+          <w:lang w:eastAsia="en-ID"/>
+        </w:rPr>
+        <w:t>penjemputan</w:t>
+      </w:r>
+      <w:proofErr w:type="spellEnd"/>
+      <w:r>
+        <w:rPr>
+          <w:rFonts w:ascii="Times New Roman" w:eastAsia="Times New Roman" w:hAnsi="Times New Roman" w:cs="Times New Roman"/>
+          <w:sz w:val="24"/>
+          <w:szCs w:val="24"/>
+          <w:lang w:eastAsia="en-ID"/>
+        </w:rPr>
+        <w:t xml:space="preserve">. Setelah </w:t>
+      </w:r>
+      <w:proofErr w:type="spellStart"/>
+      <w:r>
+        <w:rPr>
+          <w:rFonts w:ascii="Times New Roman" w:eastAsia="Times New Roman" w:hAnsi="Times New Roman" w:cs="Times New Roman"/>
+          <w:sz w:val="24"/>
+          <w:szCs w:val="24"/>
+          <w:lang w:eastAsia="en-ID"/>
+        </w:rPr>
+        <w:t>itu</w:t>
+      </w:r>
+      <w:proofErr w:type="spellEnd"/>
+      <w:r>
+        <w:rPr>
+          <w:rFonts w:ascii="Times New Roman" w:eastAsia="Times New Roman" w:hAnsi="Times New Roman" w:cs="Times New Roman"/>
+          <w:sz w:val="24"/>
+          <w:szCs w:val="24"/>
+          <w:lang w:eastAsia="en-ID"/>
+        </w:rPr>
+        <w:t xml:space="preserve">, total </w:t>
+      </w:r>
+      <w:proofErr w:type="spellStart"/>
+      <w:r>
+        <w:rPr>
+          <w:rFonts w:ascii="Times New Roman" w:eastAsia="Times New Roman" w:hAnsi="Times New Roman" w:cs="Times New Roman"/>
+          <w:sz w:val="24"/>
+          <w:szCs w:val="24"/>
+          <w:lang w:eastAsia="en-ID"/>
+        </w:rPr>
+        <w:t>harga</w:t>
+      </w:r>
+      <w:proofErr w:type="spellEnd"/>
+      <w:r>
+        <w:rPr>
+          <w:rFonts w:ascii="Times New Roman" w:eastAsia="Times New Roman" w:hAnsi="Times New Roman" w:cs="Times New Roman"/>
+          <w:sz w:val="24"/>
+          <w:szCs w:val="24"/>
+          <w:lang w:eastAsia="en-ID"/>
+        </w:rPr>
+        <w:t xml:space="preserve"> </w:t>
+      </w:r>
+      <w:proofErr w:type="spellStart"/>
+      <w:r>
+        <w:rPr>
+          <w:rFonts w:ascii="Times New Roman" w:eastAsia="Times New Roman" w:hAnsi="Times New Roman" w:cs="Times New Roman"/>
+          <w:sz w:val="24"/>
+          <w:szCs w:val="24"/>
+          <w:lang w:eastAsia="en-ID"/>
+        </w:rPr>
+        <w:t>keseluruhan</w:t>
+      </w:r>
+      <w:proofErr w:type="spellEnd"/>
+      <w:r>
+        <w:rPr>
+          <w:rFonts w:ascii="Times New Roman" w:eastAsia="Times New Roman" w:hAnsi="Times New Roman" w:cs="Times New Roman"/>
+          <w:sz w:val="24"/>
+          <w:szCs w:val="24"/>
+          <w:lang w:eastAsia="en-ID"/>
+        </w:rPr>
+        <w:t xml:space="preserve"> </w:t>
+      </w:r>
+      <w:proofErr w:type="spellStart"/>
+      <w:r>
+        <w:rPr>
+          <w:rFonts w:ascii="Times New Roman" w:eastAsia="Times New Roman" w:hAnsi="Times New Roman" w:cs="Times New Roman"/>
+          <w:sz w:val="24"/>
+          <w:szCs w:val="24"/>
+          <w:lang w:eastAsia="en-ID"/>
+        </w:rPr>
+        <w:t>akan</w:t>
+      </w:r>
+      <w:proofErr w:type="spellEnd"/>
+      <w:r>
+        <w:rPr>
+          <w:rFonts w:ascii="Times New Roman" w:eastAsia="Times New Roman" w:hAnsi="Times New Roman" w:cs="Times New Roman"/>
+          <w:sz w:val="24"/>
+          <w:szCs w:val="24"/>
+          <w:lang w:eastAsia="en-ID"/>
+        </w:rPr>
+        <w:t xml:space="preserve"> </w:t>
+      </w:r>
+      <w:proofErr w:type="spellStart"/>
+      <w:r>
+        <w:rPr>
+          <w:rFonts w:ascii="Times New Roman" w:eastAsia="Times New Roman" w:hAnsi="Times New Roman" w:cs="Times New Roman"/>
+          <w:sz w:val="24"/>
+          <w:szCs w:val="24"/>
+          <w:lang w:eastAsia="en-ID"/>
+        </w:rPr>
+        <w:t>muncul</w:t>
+      </w:r>
+      <w:proofErr w:type="spellEnd"/>
+      <w:r>
+        <w:rPr>
+          <w:rFonts w:ascii="Times New Roman" w:eastAsia="Times New Roman" w:hAnsi="Times New Roman" w:cs="Times New Roman"/>
+          <w:sz w:val="24"/>
+          <w:szCs w:val="24"/>
+          <w:lang w:eastAsia="en-ID"/>
+        </w:rPr>
+        <w:t>.</w:t>
       </w:r>
     </w:p>
     <w:sectPr>

</xml_diff>

<commit_message>
master : perubahan dan penambahan pada dokumentasi emi
</commit_message>
<xml_diff>
--- a/Dokumentasi/YOVI MELIANA.docx
+++ b/Dokumentasi/YOVI MELIANA.docx
@@ -3586,11 +3586,35 @@
         <w:jc w:val="both"/>
       </w:pPr>
       <w:r>
-        <w:t xml:space="preserve">Menu </w:t>
-      </w:r>
-      <w:proofErr w:type="spellStart"/>
-      <w:r>
-        <w:t>Transaksi</w:t>
+        <w:t xml:space="preserve">Halaman </w:t>
+      </w:r>
+      <w:proofErr w:type="spellStart"/>
+      <w:r>
+        <w:t>Pesan</w:t>
+      </w:r>
+      <w:proofErr w:type="spellEnd"/>
+      <w:r>
+        <w:t xml:space="preserve"> pada menu </w:t>
+      </w:r>
+      <w:proofErr w:type="spellStart"/>
+      <w:r>
+        <w:t>transaksi</w:t>
+      </w:r>
+      <w:proofErr w:type="spellEnd"/>
+      <w:r>
+        <w:t xml:space="preserve"> </w:t>
+      </w:r>
+      <w:proofErr w:type="spellStart"/>
+      <w:r>
+        <w:t>paket</w:t>
+      </w:r>
+      <w:proofErr w:type="spellEnd"/>
+      <w:r>
+        <w:t xml:space="preserve"> Homestay </w:t>
+      </w:r>
+      <w:proofErr w:type="spellStart"/>
+      <w:r>
+        <w:t>Pahawang</w:t>
       </w:r>
       <w:proofErr w:type="spellEnd"/>
     </w:p>
@@ -3681,13 +3705,13 @@
         <mc:AlternateContent>
           <mc:Choice Requires="wps">
             <w:drawing>
-              <wp:anchor distT="0" distB="0" distL="114300" distR="114300" simplePos="0" relativeHeight="251671552" behindDoc="0" locked="0" layoutInCell="1" allowOverlap="1" wp14:anchorId="5D057B37" wp14:editId="0008C42A">
+              <wp:anchor distT="0" distB="0" distL="114300" distR="114300" simplePos="0" relativeHeight="251671552" behindDoc="0" locked="0" layoutInCell="1" allowOverlap="1" wp14:anchorId="5D057B37" wp14:editId="10F895EF">
                 <wp:simplePos x="0" y="0"/>
                 <wp:positionH relativeFrom="column">
-                  <wp:posOffset>1699260</wp:posOffset>
+                  <wp:posOffset>1572260</wp:posOffset>
                 </wp:positionH>
                 <wp:positionV relativeFrom="paragraph">
-                  <wp:posOffset>474345</wp:posOffset>
+                  <wp:posOffset>829945</wp:posOffset>
                 </wp:positionV>
                 <wp:extent cx="1828800" cy="739140"/>
                 <wp:effectExtent l="38100" t="0" r="19050" b="99060"/>
@@ -3739,7 +3763,7 @@
           </mc:Choice>
           <mc:Fallback>
             <w:pict>
-              <v:shapetype w14:anchorId="0B7D21FE" id="_x0000_t38" coordsize="21600,21600" o:spt="38" o:oned="t" path="m,c@0,0@1,5400@1,10800@1,16200@2,21600,21600,21600e" filled="f">
+              <v:shapetype w14:anchorId="69DBDD66" id="_x0000_t38" coordsize="21600,21600" o:spt="38" o:oned="t" path="m,c@0,0@1,5400@1,10800@1,16200@2,21600,21600,21600e" filled="f">
                 <v:formulas>
                   <v:f eqn="mid #0 0"/>
                   <v:f eqn="val #0"/>
@@ -3751,7 +3775,7 @@
                 </v:handles>
                 <o:lock v:ext="edit" shapetype="t"/>
               </v:shapetype>
-              <v:shape id="Connector: Curved 15" o:spid="_x0000_s1026" type="#_x0000_t38" style="position:absolute;margin-left:133.8pt;margin-top:37.35pt;width:2in;height:58.2pt;flip:x;z-index:251671552;visibility:visible;mso-wrap-style:square;mso-width-percent:0;mso-height-percent:0;mso-wrap-distance-left:9pt;mso-wrap-distance-top:0;mso-wrap-distance-right:9pt;mso-wrap-distance-bottom:0;mso-position-horizontal:absolute;mso-position-horizontal-relative:text;mso-position-vertical:absolute;mso-position-vertical-relative:text;mso-width-percent:0;mso-height-percent:0;mso-width-relative:margin;mso-height-relative:margin" o:gfxdata="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" adj="10800" strokecolor="black [3200]" strokeweight=".5pt">
+              <v:shape id="Connector: Curved 15" o:spid="_x0000_s1026" type="#_x0000_t38" style="position:absolute;margin-left:123.8pt;margin-top:65.35pt;width:2in;height:58.2pt;flip:x;z-index:251671552;visibility:visible;mso-wrap-style:square;mso-width-percent:0;mso-height-percent:0;mso-wrap-distance-left:9pt;mso-wrap-distance-top:0;mso-wrap-distance-right:9pt;mso-wrap-distance-bottom:0;mso-position-horizontal:absolute;mso-position-horizontal-relative:text;mso-position-vertical:absolute;mso-position-vertical-relative:text;mso-width-percent:0;mso-height-percent:0;mso-width-relative:margin;mso-height-relative:margin" o:gfxdata="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" adj="10800" strokecolor="black [3200]" strokeweight=".5pt">
                 <v:stroke endarrow="block" joinstyle="miter"/>
               </v:shape>
             </w:pict>
@@ -3759,6 +3783,9 @@
         </mc:AlternateContent>
       </w:r>
       <w:r>
+        <w:rPr>
+          <w:noProof/>
+        </w:rPr>
         <w:drawing>
           <wp:inline distT="0" distB="0" distL="0" distR="0" wp14:anchorId="3C1D3871" wp14:editId="3EE67C7A">
             <wp:extent cx="1905000" cy="3457631"/>
@@ -4025,6 +4052,9 @@
         <w:jc w:val="both"/>
       </w:pPr>
       <w:r>
+        <w:rPr>
+          <w:noProof/>
+        </w:rPr>
         <w:drawing>
           <wp:inline distT="0" distB="0" distL="0" distR="0" wp14:anchorId="45C7CCCE" wp14:editId="2E58A485">
             <wp:extent cx="1798320" cy="3209123"/>
@@ -4172,6 +4202,1205 @@
           <w:lang w:eastAsia="en-ID"/>
         </w:rPr>
         <w:t>melengkapi</w:t>
+      </w:r>
+      <w:proofErr w:type="spellEnd"/>
+      <w:r>
+        <w:rPr>
+          <w:rFonts w:ascii="Times New Roman" w:eastAsia="Times New Roman" w:hAnsi="Times New Roman" w:cs="Times New Roman"/>
+          <w:sz w:val="24"/>
+          <w:szCs w:val="24"/>
+          <w:lang w:eastAsia="en-ID"/>
+        </w:rPr>
+        <w:t xml:space="preserve"> </w:t>
+      </w:r>
+      <w:proofErr w:type="spellStart"/>
+      <w:r>
+        <w:rPr>
+          <w:rFonts w:ascii="Times New Roman" w:eastAsia="Times New Roman" w:hAnsi="Times New Roman" w:cs="Times New Roman"/>
+          <w:sz w:val="24"/>
+          <w:szCs w:val="24"/>
+          <w:lang w:eastAsia="en-ID"/>
+        </w:rPr>
+        <w:t>informasi</w:t>
+      </w:r>
+      <w:proofErr w:type="spellEnd"/>
+      <w:r>
+        <w:rPr>
+          <w:rFonts w:ascii="Times New Roman" w:eastAsia="Times New Roman" w:hAnsi="Times New Roman" w:cs="Times New Roman"/>
+          <w:sz w:val="24"/>
+          <w:szCs w:val="24"/>
+          <w:lang w:eastAsia="en-ID"/>
+        </w:rPr>
+        <w:t xml:space="preserve"> </w:t>
+      </w:r>
+      <w:proofErr w:type="spellStart"/>
+      <w:r>
+        <w:rPr>
+          <w:rFonts w:ascii="Times New Roman" w:eastAsia="Times New Roman" w:hAnsi="Times New Roman" w:cs="Times New Roman"/>
+          <w:sz w:val="24"/>
+          <w:szCs w:val="24"/>
+          <w:lang w:eastAsia="en-ID"/>
+        </w:rPr>
+        <w:t>berikut</w:t>
+      </w:r>
+      <w:proofErr w:type="spellEnd"/>
+      <w:r>
+        <w:rPr>
+          <w:rFonts w:ascii="Times New Roman" w:eastAsia="Times New Roman" w:hAnsi="Times New Roman" w:cs="Times New Roman"/>
+          <w:sz w:val="24"/>
+          <w:szCs w:val="24"/>
+          <w:lang w:eastAsia="en-ID"/>
+        </w:rPr>
+        <w:t xml:space="preserve">: </w:t>
+      </w:r>
+      <w:proofErr w:type="spellStart"/>
+      <w:r>
+        <w:rPr>
+          <w:rFonts w:ascii="Times New Roman" w:eastAsia="Times New Roman" w:hAnsi="Times New Roman" w:cs="Times New Roman"/>
+          <w:sz w:val="24"/>
+          <w:szCs w:val="24"/>
+          <w:lang w:eastAsia="en-ID"/>
+        </w:rPr>
+        <w:t>nama</w:t>
+      </w:r>
+      <w:proofErr w:type="spellEnd"/>
+      <w:r>
+        <w:rPr>
+          <w:rFonts w:ascii="Times New Roman" w:eastAsia="Times New Roman" w:hAnsi="Times New Roman" w:cs="Times New Roman"/>
+          <w:sz w:val="24"/>
+          <w:szCs w:val="24"/>
+          <w:lang w:eastAsia="en-ID"/>
+        </w:rPr>
+        <w:t xml:space="preserve">, </w:t>
+      </w:r>
+      <w:proofErr w:type="spellStart"/>
+      <w:r>
+        <w:rPr>
+          <w:rFonts w:ascii="Times New Roman" w:eastAsia="Times New Roman" w:hAnsi="Times New Roman" w:cs="Times New Roman"/>
+          <w:sz w:val="24"/>
+          <w:szCs w:val="24"/>
+          <w:lang w:eastAsia="en-ID"/>
+        </w:rPr>
+        <w:t>nomor</w:t>
+      </w:r>
+      <w:proofErr w:type="spellEnd"/>
+      <w:r>
+        <w:rPr>
+          <w:rFonts w:ascii="Times New Roman" w:eastAsia="Times New Roman" w:hAnsi="Times New Roman" w:cs="Times New Roman"/>
+          <w:sz w:val="24"/>
+          <w:szCs w:val="24"/>
+          <w:lang w:eastAsia="en-ID"/>
+        </w:rPr>
+        <w:t xml:space="preserve"> </w:t>
+      </w:r>
+      <w:proofErr w:type="spellStart"/>
+      <w:r>
+        <w:rPr>
+          <w:rFonts w:ascii="Times New Roman" w:eastAsia="Times New Roman" w:hAnsi="Times New Roman" w:cs="Times New Roman"/>
+          <w:sz w:val="24"/>
+          <w:szCs w:val="24"/>
+          <w:lang w:eastAsia="en-ID"/>
+        </w:rPr>
+        <w:t>telepon</w:t>
+      </w:r>
+      <w:proofErr w:type="spellEnd"/>
+      <w:r>
+        <w:rPr>
+          <w:rFonts w:ascii="Times New Roman" w:eastAsia="Times New Roman" w:hAnsi="Times New Roman" w:cs="Times New Roman"/>
+          <w:sz w:val="24"/>
+          <w:szCs w:val="24"/>
+          <w:lang w:eastAsia="en-ID"/>
+        </w:rPr>
+        <w:t xml:space="preserve">, </w:t>
+      </w:r>
+      <w:proofErr w:type="spellStart"/>
+      <w:r>
+        <w:rPr>
+          <w:rFonts w:ascii="Times New Roman" w:eastAsia="Times New Roman" w:hAnsi="Times New Roman" w:cs="Times New Roman"/>
+          <w:sz w:val="24"/>
+          <w:szCs w:val="24"/>
+          <w:lang w:eastAsia="en-ID"/>
+        </w:rPr>
+        <w:t>tanggal</w:t>
+      </w:r>
+      <w:proofErr w:type="spellEnd"/>
+      <w:r>
+        <w:rPr>
+          <w:rFonts w:ascii="Times New Roman" w:eastAsia="Times New Roman" w:hAnsi="Times New Roman" w:cs="Times New Roman"/>
+          <w:sz w:val="24"/>
+          <w:szCs w:val="24"/>
+          <w:lang w:eastAsia="en-ID"/>
+        </w:rPr>
+        <w:t xml:space="preserve"> check-in, </w:t>
+      </w:r>
+      <w:proofErr w:type="spellStart"/>
+      <w:r>
+        <w:rPr>
+          <w:rFonts w:ascii="Times New Roman" w:eastAsia="Times New Roman" w:hAnsi="Times New Roman" w:cs="Times New Roman"/>
+          <w:sz w:val="24"/>
+          <w:szCs w:val="24"/>
+          <w:lang w:eastAsia="en-ID"/>
+        </w:rPr>
+        <w:t>tanggal</w:t>
+      </w:r>
+      <w:proofErr w:type="spellEnd"/>
+      <w:r>
+        <w:rPr>
+          <w:rFonts w:ascii="Times New Roman" w:eastAsia="Times New Roman" w:hAnsi="Times New Roman" w:cs="Times New Roman"/>
+          <w:sz w:val="24"/>
+          <w:szCs w:val="24"/>
+          <w:lang w:eastAsia="en-ID"/>
+        </w:rPr>
+        <w:t xml:space="preserve"> check-out, </w:t>
+      </w:r>
+      <w:proofErr w:type="spellStart"/>
+      <w:r>
+        <w:rPr>
+          <w:rFonts w:ascii="Times New Roman" w:eastAsia="Times New Roman" w:hAnsi="Times New Roman" w:cs="Times New Roman"/>
+          <w:sz w:val="24"/>
+          <w:szCs w:val="24"/>
+          <w:lang w:eastAsia="en-ID"/>
+        </w:rPr>
+        <w:t>jumlah</w:t>
+      </w:r>
+      <w:proofErr w:type="spellEnd"/>
+      <w:r>
+        <w:rPr>
+          <w:rFonts w:ascii="Times New Roman" w:eastAsia="Times New Roman" w:hAnsi="Times New Roman" w:cs="Times New Roman"/>
+          <w:sz w:val="24"/>
+          <w:szCs w:val="24"/>
+          <w:lang w:eastAsia="en-ID"/>
+        </w:rPr>
+        <w:t xml:space="preserve"> </w:t>
+      </w:r>
+      <w:proofErr w:type="spellStart"/>
+      <w:r>
+        <w:rPr>
+          <w:rFonts w:ascii="Times New Roman" w:eastAsia="Times New Roman" w:hAnsi="Times New Roman" w:cs="Times New Roman"/>
+          <w:sz w:val="24"/>
+          <w:szCs w:val="24"/>
+          <w:lang w:eastAsia="en-ID"/>
+        </w:rPr>
+        <w:t>tiket</w:t>
+      </w:r>
+      <w:proofErr w:type="spellEnd"/>
+      <w:r>
+        <w:rPr>
+          <w:rFonts w:ascii="Times New Roman" w:eastAsia="Times New Roman" w:hAnsi="Times New Roman" w:cs="Times New Roman"/>
+          <w:sz w:val="24"/>
+          <w:szCs w:val="24"/>
+          <w:lang w:eastAsia="en-ID"/>
+        </w:rPr>
+        <w:t xml:space="preserve">, </w:t>
+      </w:r>
+      <w:proofErr w:type="spellStart"/>
+      <w:r>
+        <w:rPr>
+          <w:rFonts w:ascii="Times New Roman" w:eastAsia="Times New Roman" w:hAnsi="Times New Roman" w:cs="Times New Roman"/>
+          <w:sz w:val="24"/>
+          <w:szCs w:val="24"/>
+          <w:lang w:eastAsia="en-ID"/>
+        </w:rPr>
+        <w:t>permintaan</w:t>
+      </w:r>
+      <w:proofErr w:type="spellEnd"/>
+      <w:r>
+        <w:rPr>
+          <w:rFonts w:ascii="Times New Roman" w:eastAsia="Times New Roman" w:hAnsi="Times New Roman" w:cs="Times New Roman"/>
+          <w:sz w:val="24"/>
+          <w:szCs w:val="24"/>
+          <w:lang w:eastAsia="en-ID"/>
+        </w:rPr>
+        <w:t xml:space="preserve"> </w:t>
+      </w:r>
+      <w:proofErr w:type="spellStart"/>
+      <w:r>
+        <w:rPr>
+          <w:rFonts w:ascii="Times New Roman" w:eastAsia="Times New Roman" w:hAnsi="Times New Roman" w:cs="Times New Roman"/>
+          <w:sz w:val="24"/>
+          <w:szCs w:val="24"/>
+          <w:lang w:eastAsia="en-ID"/>
+        </w:rPr>
+        <w:t>khusus</w:t>
+      </w:r>
+      <w:proofErr w:type="spellEnd"/>
+      <w:r>
+        <w:rPr>
+          <w:rFonts w:ascii="Times New Roman" w:eastAsia="Times New Roman" w:hAnsi="Times New Roman" w:cs="Times New Roman"/>
+          <w:sz w:val="24"/>
+          <w:szCs w:val="24"/>
+          <w:lang w:eastAsia="en-ID"/>
+        </w:rPr>
+        <w:t xml:space="preserve">, dan </w:t>
+      </w:r>
+      <w:proofErr w:type="spellStart"/>
+      <w:r>
+        <w:rPr>
+          <w:rFonts w:ascii="Times New Roman" w:eastAsia="Times New Roman" w:hAnsi="Times New Roman" w:cs="Times New Roman"/>
+          <w:sz w:val="24"/>
+          <w:szCs w:val="24"/>
+          <w:lang w:eastAsia="en-ID"/>
+        </w:rPr>
+        <w:t>alamat</w:t>
+      </w:r>
+      <w:proofErr w:type="spellEnd"/>
+      <w:r>
+        <w:rPr>
+          <w:rFonts w:ascii="Times New Roman" w:eastAsia="Times New Roman" w:hAnsi="Times New Roman" w:cs="Times New Roman"/>
+          <w:sz w:val="24"/>
+          <w:szCs w:val="24"/>
+          <w:lang w:eastAsia="en-ID"/>
+        </w:rPr>
+        <w:t xml:space="preserve"> </w:t>
+      </w:r>
+      <w:proofErr w:type="spellStart"/>
+      <w:r>
+        <w:rPr>
+          <w:rFonts w:ascii="Times New Roman" w:eastAsia="Times New Roman" w:hAnsi="Times New Roman" w:cs="Times New Roman"/>
+          <w:sz w:val="24"/>
+          <w:szCs w:val="24"/>
+          <w:lang w:eastAsia="en-ID"/>
+        </w:rPr>
+        <w:t>penjemputan</w:t>
+      </w:r>
+      <w:proofErr w:type="spellEnd"/>
+      <w:r>
+        <w:rPr>
+          <w:rFonts w:ascii="Times New Roman" w:eastAsia="Times New Roman" w:hAnsi="Times New Roman" w:cs="Times New Roman"/>
+          <w:sz w:val="24"/>
+          <w:szCs w:val="24"/>
+          <w:lang w:eastAsia="en-ID"/>
+        </w:rPr>
+        <w:t xml:space="preserve">. Setelah </w:t>
+      </w:r>
+      <w:proofErr w:type="spellStart"/>
+      <w:r>
+        <w:rPr>
+          <w:rFonts w:ascii="Times New Roman" w:eastAsia="Times New Roman" w:hAnsi="Times New Roman" w:cs="Times New Roman"/>
+          <w:sz w:val="24"/>
+          <w:szCs w:val="24"/>
+          <w:lang w:eastAsia="en-ID"/>
+        </w:rPr>
+        <w:t>itu</w:t>
+      </w:r>
+      <w:proofErr w:type="spellEnd"/>
+      <w:r>
+        <w:rPr>
+          <w:rFonts w:ascii="Times New Roman" w:eastAsia="Times New Roman" w:hAnsi="Times New Roman" w:cs="Times New Roman"/>
+          <w:sz w:val="24"/>
+          <w:szCs w:val="24"/>
+          <w:lang w:eastAsia="en-ID"/>
+        </w:rPr>
+        <w:t xml:space="preserve">, total </w:t>
+      </w:r>
+      <w:proofErr w:type="spellStart"/>
+      <w:r>
+        <w:rPr>
+          <w:rFonts w:ascii="Times New Roman" w:eastAsia="Times New Roman" w:hAnsi="Times New Roman" w:cs="Times New Roman"/>
+          <w:sz w:val="24"/>
+          <w:szCs w:val="24"/>
+          <w:lang w:eastAsia="en-ID"/>
+        </w:rPr>
+        <w:t>harga</w:t>
+      </w:r>
+      <w:proofErr w:type="spellEnd"/>
+      <w:r>
+        <w:rPr>
+          <w:rFonts w:ascii="Times New Roman" w:eastAsia="Times New Roman" w:hAnsi="Times New Roman" w:cs="Times New Roman"/>
+          <w:sz w:val="24"/>
+          <w:szCs w:val="24"/>
+          <w:lang w:eastAsia="en-ID"/>
+        </w:rPr>
+        <w:t xml:space="preserve"> </w:t>
+      </w:r>
+      <w:proofErr w:type="spellStart"/>
+      <w:r>
+        <w:rPr>
+          <w:rFonts w:ascii="Times New Roman" w:eastAsia="Times New Roman" w:hAnsi="Times New Roman" w:cs="Times New Roman"/>
+          <w:sz w:val="24"/>
+          <w:szCs w:val="24"/>
+          <w:lang w:eastAsia="en-ID"/>
+        </w:rPr>
+        <w:t>keseluruhan</w:t>
+      </w:r>
+      <w:proofErr w:type="spellEnd"/>
+      <w:r>
+        <w:rPr>
+          <w:rFonts w:ascii="Times New Roman" w:eastAsia="Times New Roman" w:hAnsi="Times New Roman" w:cs="Times New Roman"/>
+          <w:sz w:val="24"/>
+          <w:szCs w:val="24"/>
+          <w:lang w:eastAsia="en-ID"/>
+        </w:rPr>
+        <w:t xml:space="preserve"> </w:t>
+      </w:r>
+      <w:proofErr w:type="spellStart"/>
+      <w:r>
+        <w:rPr>
+          <w:rFonts w:ascii="Times New Roman" w:eastAsia="Times New Roman" w:hAnsi="Times New Roman" w:cs="Times New Roman"/>
+          <w:sz w:val="24"/>
+          <w:szCs w:val="24"/>
+          <w:lang w:eastAsia="en-ID"/>
+        </w:rPr>
+        <w:t>akan</w:t>
+      </w:r>
+      <w:proofErr w:type="spellEnd"/>
+      <w:r>
+        <w:rPr>
+          <w:rFonts w:ascii="Times New Roman" w:eastAsia="Times New Roman" w:hAnsi="Times New Roman" w:cs="Times New Roman"/>
+          <w:sz w:val="24"/>
+          <w:szCs w:val="24"/>
+          <w:lang w:eastAsia="en-ID"/>
+        </w:rPr>
+        <w:t xml:space="preserve"> </w:t>
+      </w:r>
+      <w:proofErr w:type="spellStart"/>
+      <w:r>
+        <w:rPr>
+          <w:rFonts w:ascii="Times New Roman" w:eastAsia="Times New Roman" w:hAnsi="Times New Roman" w:cs="Times New Roman"/>
+          <w:sz w:val="24"/>
+          <w:szCs w:val="24"/>
+          <w:lang w:eastAsia="en-ID"/>
+        </w:rPr>
+        <w:t>muncul</w:t>
+      </w:r>
+      <w:proofErr w:type="spellEnd"/>
+      <w:r>
+        <w:rPr>
+          <w:rFonts w:ascii="Times New Roman" w:eastAsia="Times New Roman" w:hAnsi="Times New Roman" w:cs="Times New Roman"/>
+          <w:sz w:val="24"/>
+          <w:szCs w:val="24"/>
+          <w:lang w:eastAsia="en-ID"/>
+        </w:rPr>
+        <w:t>.</w:t>
+      </w:r>
+    </w:p>
+    <w:p>
+      <w:pPr>
+        <w:pStyle w:val="ListParagraph"/>
+        <w:numPr>
+          <w:ilvl w:val="0"/>
+          <w:numId w:val="1"/>
+        </w:numPr>
+        <w:spacing w:before="100" w:beforeAutospacing="1" w:after="100" w:afterAutospacing="1" w:line="240" w:lineRule="auto"/>
+        <w:jc w:val="both"/>
+        <w:rPr>
+          <w:rFonts w:ascii="Times New Roman" w:eastAsia="Times New Roman" w:hAnsi="Times New Roman" w:cs="Times New Roman"/>
+          <w:sz w:val="24"/>
+          <w:szCs w:val="24"/>
+          <w:lang w:eastAsia="en-ID"/>
+        </w:rPr>
+      </w:pPr>
+      <w:r>
+        <w:rPr>
+          <w:rFonts w:ascii="Times New Roman" w:eastAsia="Times New Roman" w:hAnsi="Times New Roman" w:cs="Times New Roman"/>
+          <w:sz w:val="24"/>
+          <w:szCs w:val="24"/>
+          <w:lang w:eastAsia="en-ID"/>
+        </w:rPr>
+        <w:lastRenderedPageBreak/>
+        <w:t xml:space="preserve">Halaman </w:t>
+      </w:r>
+      <w:proofErr w:type="spellStart"/>
+      <w:r>
+        <w:rPr>
+          <w:rFonts w:ascii="Times New Roman" w:eastAsia="Times New Roman" w:hAnsi="Times New Roman" w:cs="Times New Roman"/>
+          <w:sz w:val="24"/>
+          <w:szCs w:val="24"/>
+          <w:lang w:eastAsia="en-ID"/>
+        </w:rPr>
+        <w:t>pesan</w:t>
+      </w:r>
+      <w:proofErr w:type="spellEnd"/>
+      <w:r>
+        <w:rPr>
+          <w:rFonts w:ascii="Times New Roman" w:eastAsia="Times New Roman" w:hAnsi="Times New Roman" w:cs="Times New Roman"/>
+          <w:sz w:val="24"/>
+          <w:szCs w:val="24"/>
+          <w:lang w:eastAsia="en-ID"/>
+        </w:rPr>
+        <w:t xml:space="preserve"> pada menu </w:t>
+      </w:r>
+      <w:proofErr w:type="spellStart"/>
+      <w:r>
+        <w:rPr>
+          <w:rFonts w:ascii="Times New Roman" w:eastAsia="Times New Roman" w:hAnsi="Times New Roman" w:cs="Times New Roman"/>
+          <w:sz w:val="24"/>
+          <w:szCs w:val="24"/>
+          <w:lang w:eastAsia="en-ID"/>
+        </w:rPr>
+        <w:t>transaksi</w:t>
+      </w:r>
+      <w:proofErr w:type="spellEnd"/>
+      <w:r>
+        <w:rPr>
+          <w:rFonts w:ascii="Times New Roman" w:eastAsia="Times New Roman" w:hAnsi="Times New Roman" w:cs="Times New Roman"/>
+          <w:sz w:val="24"/>
+          <w:szCs w:val="24"/>
+          <w:lang w:eastAsia="en-ID"/>
+        </w:rPr>
+        <w:t xml:space="preserve"> </w:t>
+      </w:r>
+      <w:proofErr w:type="spellStart"/>
+      <w:r>
+        <w:rPr>
+          <w:rFonts w:ascii="Times New Roman" w:eastAsia="Times New Roman" w:hAnsi="Times New Roman" w:cs="Times New Roman"/>
+          <w:sz w:val="24"/>
+          <w:szCs w:val="24"/>
+          <w:lang w:eastAsia="en-ID"/>
+        </w:rPr>
+        <w:t>paket</w:t>
+      </w:r>
+      <w:proofErr w:type="spellEnd"/>
+      <w:r>
+        <w:rPr>
+          <w:rFonts w:ascii="Times New Roman" w:eastAsia="Times New Roman" w:hAnsi="Times New Roman" w:cs="Times New Roman"/>
+          <w:sz w:val="24"/>
+          <w:szCs w:val="24"/>
+          <w:lang w:eastAsia="en-ID"/>
+        </w:rPr>
+        <w:t xml:space="preserve"> 2 </w:t>
+      </w:r>
+      <w:proofErr w:type="spellStart"/>
+      <w:r>
+        <w:rPr>
+          <w:rFonts w:ascii="Times New Roman" w:eastAsia="Times New Roman" w:hAnsi="Times New Roman" w:cs="Times New Roman"/>
+          <w:sz w:val="24"/>
+          <w:szCs w:val="24"/>
+          <w:lang w:eastAsia="en-ID"/>
+        </w:rPr>
+        <w:t>hari</w:t>
+      </w:r>
+      <w:proofErr w:type="spellEnd"/>
+      <w:r>
+        <w:rPr>
+          <w:rFonts w:ascii="Times New Roman" w:eastAsia="Times New Roman" w:hAnsi="Times New Roman" w:cs="Times New Roman"/>
+          <w:sz w:val="24"/>
+          <w:szCs w:val="24"/>
+          <w:lang w:eastAsia="en-ID"/>
+        </w:rPr>
+        <w:t xml:space="preserve"> 1 </w:t>
+      </w:r>
+      <w:proofErr w:type="spellStart"/>
+      <w:r>
+        <w:rPr>
+          <w:rFonts w:ascii="Times New Roman" w:eastAsia="Times New Roman" w:hAnsi="Times New Roman" w:cs="Times New Roman"/>
+          <w:sz w:val="24"/>
+          <w:szCs w:val="24"/>
+          <w:lang w:eastAsia="en-ID"/>
+        </w:rPr>
+        <w:t>malam</w:t>
+      </w:r>
+      <w:proofErr w:type="spellEnd"/>
+      <w:r>
+        <w:rPr>
+          <w:rFonts w:ascii="Times New Roman" w:eastAsia="Times New Roman" w:hAnsi="Times New Roman" w:cs="Times New Roman"/>
+          <w:sz w:val="24"/>
+          <w:szCs w:val="24"/>
+          <w:lang w:eastAsia="en-ID"/>
+        </w:rPr>
+        <w:t xml:space="preserve"> Lombok Andreas Resort</w:t>
+      </w:r>
+    </w:p>
+    <w:p>
+      <w:pPr>
+        <w:pStyle w:val="ListParagraph"/>
+        <w:spacing w:before="100" w:beforeAutospacing="1" w:after="100" w:afterAutospacing="1" w:line="240" w:lineRule="auto"/>
+        <w:ind w:left="360"/>
+        <w:jc w:val="both"/>
+        <w:rPr>
+          <w:rFonts w:ascii="Times New Roman" w:eastAsia="Times New Roman" w:hAnsi="Times New Roman" w:cs="Times New Roman"/>
+          <w:sz w:val="24"/>
+          <w:szCs w:val="24"/>
+          <w:lang w:eastAsia="en-ID"/>
+        </w:rPr>
+      </w:pPr>
+      <w:r>
+        <w:t xml:space="preserve">Jika </w:t>
+      </w:r>
+      <w:proofErr w:type="spellStart"/>
+      <w:r>
+        <w:t>tombol</w:t>
+      </w:r>
+      <w:proofErr w:type="spellEnd"/>
+      <w:r>
+        <w:t xml:space="preserve"> </w:t>
+      </w:r>
+      <w:proofErr w:type="spellStart"/>
+      <w:r>
+        <w:t>transaksi</w:t>
+      </w:r>
+      <w:proofErr w:type="spellEnd"/>
+      <w:r>
+        <w:t xml:space="preserve"> di </w:t>
+      </w:r>
+      <w:proofErr w:type="spellStart"/>
+      <w:r>
+        <w:t>klik</w:t>
+      </w:r>
+      <w:proofErr w:type="spellEnd"/>
+      <w:r>
+        <w:t xml:space="preserve"> </w:t>
+      </w:r>
+      <w:proofErr w:type="spellStart"/>
+      <w:r>
+        <w:t>akan</w:t>
+      </w:r>
+      <w:proofErr w:type="spellEnd"/>
+      <w:r>
+        <w:t xml:space="preserve"> </w:t>
+      </w:r>
+      <w:proofErr w:type="spellStart"/>
+      <w:r>
+        <w:t>muncul</w:t>
+      </w:r>
+      <w:proofErr w:type="spellEnd"/>
+      <w:r>
+        <w:t xml:space="preserve"> </w:t>
+      </w:r>
+      <w:proofErr w:type="spellStart"/>
+      <w:r>
+        <w:t>gambar</w:t>
+      </w:r>
+      <w:proofErr w:type="spellEnd"/>
+      <w:r>
+        <w:t xml:space="preserve"> di </w:t>
+      </w:r>
+      <w:proofErr w:type="spellStart"/>
+      <w:r>
+        <w:t>bawah</w:t>
+      </w:r>
+      <w:proofErr w:type="spellEnd"/>
+      <w:r>
+        <w:t xml:space="preserve"> </w:t>
+      </w:r>
+      <w:proofErr w:type="spellStart"/>
+      <w:r>
+        <w:t>ini</w:t>
+      </w:r>
+      <w:proofErr w:type="spellEnd"/>
+      <w:r>
+        <w:t>:</w:t>
+      </w:r>
+    </w:p>
+    <w:p>
+      <w:pPr>
+        <w:spacing w:before="100" w:beforeAutospacing="1" w:after="100" w:afterAutospacing="1" w:line="240" w:lineRule="auto"/>
+        <w:ind w:left="360"/>
+        <w:jc w:val="both"/>
+        <w:rPr>
+          <w:noProof/>
+        </w:rPr>
+      </w:pPr>
+      <w:r>
+        <w:rPr>
+          <w:noProof/>
+        </w:rPr>
+        <mc:AlternateContent>
+          <mc:Choice Requires="wps">
+            <w:drawing>
+              <wp:anchor distT="0" distB="0" distL="114300" distR="114300" simplePos="0" relativeHeight="251673600" behindDoc="0" locked="0" layoutInCell="1" allowOverlap="1" wp14:anchorId="7B3A2E2E" wp14:editId="34F7505C">
+                <wp:simplePos x="0" y="0"/>
+                <wp:positionH relativeFrom="column">
+                  <wp:posOffset>1587500</wp:posOffset>
+                </wp:positionH>
+                <wp:positionV relativeFrom="paragraph">
+                  <wp:posOffset>1967865</wp:posOffset>
+                </wp:positionV>
+                <wp:extent cx="1828800" cy="739140"/>
+                <wp:effectExtent l="38100" t="0" r="19050" b="99060"/>
+                <wp:wrapNone/>
+                <wp:docPr id="23" name="Connector: Curved 23"/>
+                <wp:cNvGraphicFramePr/>
+                <a:graphic xmlns:a="http://schemas.openxmlformats.org/drawingml/2006/main">
+                  <a:graphicData uri="http://schemas.microsoft.com/office/word/2010/wordprocessingShape">
+                    <wps:wsp>
+                      <wps:cNvCnPr/>
+                      <wps:spPr>
+                        <a:xfrm flipH="1">
+                          <a:off x="0" y="0"/>
+                          <a:ext cx="1828800" cy="739140"/>
+                        </a:xfrm>
+                        <a:prstGeom prst="curvedConnector3">
+                          <a:avLst/>
+                        </a:prstGeom>
+                        <a:ln>
+                          <a:tailEnd type="triangle"/>
+                        </a:ln>
+                      </wps:spPr>
+                      <wps:style>
+                        <a:lnRef idx="1">
+                          <a:schemeClr val="dk1"/>
+                        </a:lnRef>
+                        <a:fillRef idx="0">
+                          <a:schemeClr val="dk1"/>
+                        </a:fillRef>
+                        <a:effectRef idx="0">
+                          <a:schemeClr val="dk1"/>
+                        </a:effectRef>
+                        <a:fontRef idx="minor">
+                          <a:schemeClr val="tx1"/>
+                        </a:fontRef>
+                      </wps:style>
+                      <wps:bodyPr/>
+                    </wps:wsp>
+                  </a:graphicData>
+                </a:graphic>
+                <wp14:sizeRelH relativeFrom="margin">
+                  <wp14:pctWidth>0</wp14:pctWidth>
+                </wp14:sizeRelH>
+                <wp14:sizeRelV relativeFrom="margin">
+                  <wp14:pctHeight>0</wp14:pctHeight>
+                </wp14:sizeRelV>
+              </wp:anchor>
+            </w:drawing>
+          </mc:Choice>
+          <mc:Fallback>
+            <w:pict>
+              <v:shape w14:anchorId="40B5FCB8" id="Connector: Curved 23" o:spid="_x0000_s1026" type="#_x0000_t38" style="position:absolute;margin-left:125pt;margin-top:154.95pt;width:2in;height:58.2pt;flip:x;z-index:251673600;visibility:visible;mso-wrap-style:square;mso-width-percent:0;mso-height-percent:0;mso-wrap-distance-left:9pt;mso-wrap-distance-top:0;mso-wrap-distance-right:9pt;mso-wrap-distance-bottom:0;mso-position-horizontal:absolute;mso-position-horizontal-relative:text;mso-position-vertical:absolute;mso-position-vertical-relative:text;mso-width-percent:0;mso-height-percent:0;mso-width-relative:margin;mso-height-relative:margin" o:gfxdata="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" adj="10800" strokecolor="black [3200]" strokeweight=".5pt">
+                <v:stroke endarrow="block" joinstyle="miter"/>
+              </v:shape>
+            </w:pict>
+          </mc:Fallback>
+        </mc:AlternateContent>
+      </w:r>
+      <w:r>
+        <w:rPr>
+          <w:noProof/>
+        </w:rPr>
+        <w:drawing>
+          <wp:inline distT="0" distB="0" distL="0" distR="0" wp14:anchorId="1BD06EFD" wp14:editId="044FE482">
+            <wp:extent cx="1905000" cy="3457631"/>
+            <wp:effectExtent l="0" t="0" r="0" b="9525"/>
+            <wp:docPr id="22" name="Picture 22"/>
+            <wp:cNvGraphicFramePr>
+              <a:graphicFrameLocks xmlns:a="http://schemas.openxmlformats.org/drawingml/2006/main" noChangeAspect="1"/>
+            </wp:cNvGraphicFramePr>
+            <a:graphic xmlns:a="http://schemas.openxmlformats.org/drawingml/2006/main">
+              <a:graphicData uri="http://schemas.openxmlformats.org/drawingml/2006/picture">
+                <pic:pic xmlns:pic="http://schemas.openxmlformats.org/drawingml/2006/picture">
+                  <pic:nvPicPr>
+                    <pic:cNvPr id="1" name=""/>
+                    <pic:cNvPicPr/>
+                  </pic:nvPicPr>
+                  <pic:blipFill>
+                    <a:blip r:embed="rId16"/>
+                    <a:stretch>
+                      <a:fillRect/>
+                    </a:stretch>
+                  </pic:blipFill>
+                  <pic:spPr>
+                    <a:xfrm>
+                      <a:off x="0" y="0"/>
+                      <a:ext cx="1905261" cy="3458104"/>
+                    </a:xfrm>
+                    <a:prstGeom prst="rect">
+                      <a:avLst/>
+                    </a:prstGeom>
+                  </pic:spPr>
+                </pic:pic>
+              </a:graphicData>
+            </a:graphic>
+          </wp:inline>
+        </w:drawing>
+      </w:r>
+    </w:p>
+    <w:p>
+      <w:pPr>
+        <w:spacing w:before="100" w:beforeAutospacing="1" w:after="100" w:afterAutospacing="1" w:line="240" w:lineRule="auto"/>
+        <w:ind w:left="360"/>
+        <w:jc w:val="both"/>
+        <w:rPr>
+          <w:rFonts w:ascii="Times New Roman" w:eastAsia="Times New Roman" w:hAnsi="Times New Roman" w:cs="Times New Roman"/>
+          <w:sz w:val="24"/>
+          <w:szCs w:val="24"/>
+          <w:lang w:eastAsia="en-ID"/>
+        </w:rPr>
+      </w:pPr>
+      <w:r>
+        <w:rPr>
+          <w:rFonts w:ascii="Times New Roman" w:eastAsia="Times New Roman" w:hAnsi="Times New Roman" w:cs="Times New Roman"/>
+          <w:sz w:val="24"/>
+          <w:szCs w:val="24"/>
+          <w:lang w:eastAsia="en-ID"/>
+        </w:rPr>
+        <w:t xml:space="preserve">Jika menu </w:t>
+      </w:r>
+      <w:proofErr w:type="spellStart"/>
+      <w:r>
+        <w:rPr>
+          <w:rFonts w:ascii="Times New Roman" w:eastAsia="Times New Roman" w:hAnsi="Times New Roman" w:cs="Times New Roman"/>
+          <w:sz w:val="24"/>
+          <w:szCs w:val="24"/>
+          <w:lang w:eastAsia="en-ID"/>
+        </w:rPr>
+        <w:t>paket</w:t>
+      </w:r>
+      <w:proofErr w:type="spellEnd"/>
+      <w:r>
+        <w:rPr>
+          <w:rFonts w:ascii="Times New Roman" w:eastAsia="Times New Roman" w:hAnsi="Times New Roman" w:cs="Times New Roman"/>
+          <w:sz w:val="24"/>
+          <w:szCs w:val="24"/>
+          <w:lang w:eastAsia="en-ID"/>
+        </w:rPr>
+        <w:t xml:space="preserve"> 2 </w:t>
+      </w:r>
+      <w:proofErr w:type="spellStart"/>
+      <w:r>
+        <w:rPr>
+          <w:rFonts w:ascii="Times New Roman" w:eastAsia="Times New Roman" w:hAnsi="Times New Roman" w:cs="Times New Roman"/>
+          <w:sz w:val="24"/>
+          <w:szCs w:val="24"/>
+          <w:lang w:eastAsia="en-ID"/>
+        </w:rPr>
+        <w:t>hari</w:t>
+      </w:r>
+      <w:proofErr w:type="spellEnd"/>
+      <w:r>
+        <w:rPr>
+          <w:rFonts w:ascii="Times New Roman" w:eastAsia="Times New Roman" w:hAnsi="Times New Roman" w:cs="Times New Roman"/>
+          <w:sz w:val="24"/>
+          <w:szCs w:val="24"/>
+          <w:lang w:eastAsia="en-ID"/>
+        </w:rPr>
+        <w:t xml:space="preserve"> 1 </w:t>
+      </w:r>
+      <w:proofErr w:type="spellStart"/>
+      <w:r>
+        <w:rPr>
+          <w:rFonts w:ascii="Times New Roman" w:eastAsia="Times New Roman" w:hAnsi="Times New Roman" w:cs="Times New Roman"/>
+          <w:sz w:val="24"/>
+          <w:szCs w:val="24"/>
+          <w:lang w:eastAsia="en-ID"/>
+        </w:rPr>
+        <w:t>malam</w:t>
+      </w:r>
+      <w:proofErr w:type="spellEnd"/>
+      <w:r>
+        <w:rPr>
+          <w:rFonts w:ascii="Times New Roman" w:eastAsia="Times New Roman" w:hAnsi="Times New Roman" w:cs="Times New Roman"/>
+          <w:sz w:val="24"/>
+          <w:szCs w:val="24"/>
+          <w:lang w:eastAsia="en-ID"/>
+        </w:rPr>
+        <w:t xml:space="preserve"> Lombok Andreas Resort</w:t>
+      </w:r>
+      <w:r>
+        <w:rPr>
+          <w:rFonts w:ascii="Times New Roman" w:eastAsia="Times New Roman" w:hAnsi="Times New Roman" w:cs="Times New Roman"/>
+          <w:sz w:val="24"/>
+          <w:szCs w:val="24"/>
+          <w:lang w:eastAsia="en-ID"/>
+        </w:rPr>
+        <w:t xml:space="preserve"> </w:t>
+      </w:r>
+      <w:proofErr w:type="spellStart"/>
+      <w:r>
+        <w:rPr>
+          <w:rFonts w:ascii="Times New Roman" w:eastAsia="Times New Roman" w:hAnsi="Times New Roman" w:cs="Times New Roman"/>
+          <w:sz w:val="24"/>
+          <w:szCs w:val="24"/>
+          <w:lang w:eastAsia="en-ID"/>
+        </w:rPr>
+        <w:t>diklik</w:t>
+      </w:r>
+      <w:proofErr w:type="spellEnd"/>
+      <w:r>
+        <w:rPr>
+          <w:rFonts w:ascii="Times New Roman" w:eastAsia="Times New Roman" w:hAnsi="Times New Roman" w:cs="Times New Roman"/>
+          <w:sz w:val="24"/>
+          <w:szCs w:val="24"/>
+          <w:lang w:eastAsia="en-ID"/>
+        </w:rPr>
+        <w:t xml:space="preserve">, </w:t>
+      </w:r>
+      <w:proofErr w:type="spellStart"/>
+      <w:r>
+        <w:rPr>
+          <w:rFonts w:ascii="Times New Roman" w:eastAsia="Times New Roman" w:hAnsi="Times New Roman" w:cs="Times New Roman"/>
+          <w:sz w:val="24"/>
+          <w:szCs w:val="24"/>
+          <w:lang w:eastAsia="en-ID"/>
+        </w:rPr>
+        <w:t>maka</w:t>
+      </w:r>
+      <w:proofErr w:type="spellEnd"/>
+      <w:r>
+        <w:rPr>
+          <w:rFonts w:ascii="Times New Roman" w:eastAsia="Times New Roman" w:hAnsi="Times New Roman" w:cs="Times New Roman"/>
+          <w:sz w:val="24"/>
+          <w:szCs w:val="24"/>
+          <w:lang w:eastAsia="en-ID"/>
+        </w:rPr>
+        <w:t xml:space="preserve"> </w:t>
+      </w:r>
+      <w:proofErr w:type="spellStart"/>
+      <w:r>
+        <w:rPr>
+          <w:rFonts w:ascii="Times New Roman" w:eastAsia="Times New Roman" w:hAnsi="Times New Roman" w:cs="Times New Roman"/>
+          <w:sz w:val="24"/>
+          <w:szCs w:val="24"/>
+          <w:lang w:eastAsia="en-ID"/>
+        </w:rPr>
+        <w:t>akan</w:t>
+      </w:r>
+      <w:proofErr w:type="spellEnd"/>
+      <w:r>
+        <w:rPr>
+          <w:rFonts w:ascii="Times New Roman" w:eastAsia="Times New Roman" w:hAnsi="Times New Roman" w:cs="Times New Roman"/>
+          <w:sz w:val="24"/>
+          <w:szCs w:val="24"/>
+          <w:lang w:eastAsia="en-ID"/>
+        </w:rPr>
+        <w:t xml:space="preserve"> </w:t>
+      </w:r>
+      <w:proofErr w:type="spellStart"/>
+      <w:r>
+        <w:rPr>
+          <w:rFonts w:ascii="Times New Roman" w:eastAsia="Times New Roman" w:hAnsi="Times New Roman" w:cs="Times New Roman"/>
+          <w:sz w:val="24"/>
+          <w:szCs w:val="24"/>
+          <w:lang w:eastAsia="en-ID"/>
+        </w:rPr>
+        <w:t>diarahkan</w:t>
+      </w:r>
+      <w:proofErr w:type="spellEnd"/>
+      <w:r>
+        <w:rPr>
+          <w:rFonts w:ascii="Times New Roman" w:eastAsia="Times New Roman" w:hAnsi="Times New Roman" w:cs="Times New Roman"/>
+          <w:sz w:val="24"/>
+          <w:szCs w:val="24"/>
+          <w:lang w:eastAsia="en-ID"/>
+        </w:rPr>
+        <w:t xml:space="preserve"> </w:t>
+      </w:r>
+      <w:proofErr w:type="spellStart"/>
+      <w:r>
+        <w:rPr>
+          <w:rFonts w:ascii="Times New Roman" w:eastAsia="Times New Roman" w:hAnsi="Times New Roman" w:cs="Times New Roman"/>
+          <w:sz w:val="24"/>
+          <w:szCs w:val="24"/>
+          <w:lang w:eastAsia="en-ID"/>
+        </w:rPr>
+        <w:t>ke</w:t>
+      </w:r>
+      <w:proofErr w:type="spellEnd"/>
+      <w:r>
+        <w:rPr>
+          <w:rFonts w:ascii="Times New Roman" w:eastAsia="Times New Roman" w:hAnsi="Times New Roman" w:cs="Times New Roman"/>
+          <w:sz w:val="24"/>
+          <w:szCs w:val="24"/>
+          <w:lang w:eastAsia="en-ID"/>
+        </w:rPr>
+        <w:t xml:space="preserve"> </w:t>
+      </w:r>
+      <w:proofErr w:type="spellStart"/>
+      <w:r>
+        <w:rPr>
+          <w:rFonts w:ascii="Times New Roman" w:eastAsia="Times New Roman" w:hAnsi="Times New Roman" w:cs="Times New Roman"/>
+          <w:sz w:val="24"/>
+          <w:szCs w:val="24"/>
+          <w:lang w:eastAsia="en-ID"/>
+        </w:rPr>
+        <w:t>halaman</w:t>
+      </w:r>
+      <w:proofErr w:type="spellEnd"/>
+      <w:r>
+        <w:rPr>
+          <w:rFonts w:ascii="Times New Roman" w:eastAsia="Times New Roman" w:hAnsi="Times New Roman" w:cs="Times New Roman"/>
+          <w:sz w:val="24"/>
+          <w:szCs w:val="24"/>
+          <w:lang w:eastAsia="en-ID"/>
+        </w:rPr>
+        <w:t xml:space="preserve"> </w:t>
+      </w:r>
+      <w:proofErr w:type="spellStart"/>
+      <w:r>
+        <w:rPr>
+          <w:rFonts w:ascii="Times New Roman" w:eastAsia="Times New Roman" w:hAnsi="Times New Roman" w:cs="Times New Roman"/>
+          <w:sz w:val="24"/>
+          <w:szCs w:val="24"/>
+          <w:lang w:eastAsia="en-ID"/>
+        </w:rPr>
+        <w:t>pemesanan</w:t>
+      </w:r>
+      <w:proofErr w:type="spellEnd"/>
+      <w:r>
+        <w:rPr>
+          <w:rFonts w:ascii="Times New Roman" w:eastAsia="Times New Roman" w:hAnsi="Times New Roman" w:cs="Times New Roman"/>
+          <w:sz w:val="24"/>
+          <w:szCs w:val="24"/>
+          <w:lang w:eastAsia="en-ID"/>
+        </w:rPr>
+        <w:t xml:space="preserve"> </w:t>
+      </w:r>
+      <w:proofErr w:type="spellStart"/>
+      <w:r>
+        <w:rPr>
+          <w:rFonts w:ascii="Times New Roman" w:eastAsia="Times New Roman" w:hAnsi="Times New Roman" w:cs="Times New Roman"/>
+          <w:sz w:val="24"/>
+          <w:szCs w:val="24"/>
+          <w:lang w:eastAsia="en-ID"/>
+        </w:rPr>
+        <w:t>berikut</w:t>
+      </w:r>
+      <w:proofErr w:type="spellEnd"/>
+      <w:r>
+        <w:rPr>
+          <w:rFonts w:ascii="Times New Roman" w:eastAsia="Times New Roman" w:hAnsi="Times New Roman" w:cs="Times New Roman"/>
+          <w:sz w:val="24"/>
+          <w:szCs w:val="24"/>
+          <w:lang w:eastAsia="en-ID"/>
+        </w:rPr>
+        <w:t>:</w:t>
+      </w:r>
+    </w:p>
+    <w:p>
+      <w:pPr>
+        <w:spacing w:before="100" w:beforeAutospacing="1" w:after="100" w:afterAutospacing="1" w:line="240" w:lineRule="auto"/>
+        <w:ind w:left="360"/>
+        <w:jc w:val="both"/>
+        <w:rPr>
+          <w:rFonts w:ascii="Times New Roman" w:eastAsia="Times New Roman" w:hAnsi="Times New Roman" w:cs="Times New Roman"/>
+          <w:sz w:val="24"/>
+          <w:szCs w:val="24"/>
+          <w:lang w:eastAsia="en-ID"/>
+        </w:rPr>
+      </w:pPr>
+      <w:r>
+        <w:rPr>
+          <w:rFonts w:ascii="Times New Roman" w:eastAsia="Times New Roman" w:hAnsi="Times New Roman" w:cs="Times New Roman"/>
+          <w:sz w:val="24"/>
+          <w:szCs w:val="24"/>
+          <w:lang w:eastAsia="en-ID"/>
+        </w:rPr>
+        <w:drawing>
+          <wp:inline distT="0" distB="0" distL="0" distR="0" wp14:anchorId="52449DBE" wp14:editId="28B3F950">
+            <wp:extent cx="1704922" cy="3095625"/>
+            <wp:effectExtent l="0" t="0" r="0" b="0"/>
+            <wp:docPr id="24" name="Picture 24"/>
+            <wp:cNvGraphicFramePr>
+              <a:graphicFrameLocks xmlns:a="http://schemas.openxmlformats.org/drawingml/2006/main" noChangeAspect="1"/>
+            </wp:cNvGraphicFramePr>
+            <a:graphic xmlns:a="http://schemas.openxmlformats.org/drawingml/2006/main">
+              <a:graphicData uri="http://schemas.openxmlformats.org/drawingml/2006/picture">
+                <pic:pic xmlns:pic="http://schemas.openxmlformats.org/drawingml/2006/picture">
+                  <pic:nvPicPr>
+                    <pic:cNvPr id="1" name=""/>
+                    <pic:cNvPicPr/>
+                  </pic:nvPicPr>
+                  <pic:blipFill>
+                    <a:blip r:embed="rId18"/>
+                    <a:stretch>
+                      <a:fillRect/>
+                    </a:stretch>
+                  </pic:blipFill>
+                  <pic:spPr>
+                    <a:xfrm>
+                      <a:off x="0" y="0"/>
+                      <a:ext cx="1705100" cy="3095949"/>
+                    </a:xfrm>
+                    <a:prstGeom prst="rect">
+                      <a:avLst/>
+                    </a:prstGeom>
+                  </pic:spPr>
+                </pic:pic>
+              </a:graphicData>
+            </a:graphic>
+          </wp:inline>
+        </w:drawing>
+      </w:r>
+    </w:p>
+    <w:p>
+      <w:pPr>
+        <w:spacing w:before="100" w:beforeAutospacing="1" w:after="100" w:afterAutospacing="1" w:line="240" w:lineRule="auto"/>
+        <w:ind w:left="360"/>
+        <w:jc w:val="both"/>
+        <w:rPr>
+          <w:rFonts w:ascii="Times New Roman" w:eastAsia="Times New Roman" w:hAnsi="Times New Roman" w:cs="Times New Roman"/>
+          <w:sz w:val="24"/>
+          <w:szCs w:val="24"/>
+          <w:lang w:eastAsia="en-ID"/>
+        </w:rPr>
+      </w:pPr>
+      <w:r>
+        <w:rPr>
+          <w:rFonts w:ascii="Times New Roman" w:eastAsia="Times New Roman" w:hAnsi="Times New Roman" w:cs="Times New Roman"/>
+          <w:sz w:val="24"/>
+          <w:szCs w:val="24"/>
+          <w:lang w:eastAsia="en-ID"/>
+        </w:rPr>
+        <w:t xml:space="preserve">Pada </w:t>
+      </w:r>
+      <w:proofErr w:type="spellStart"/>
+      <w:r>
+        <w:rPr>
+          <w:rFonts w:ascii="Times New Roman" w:eastAsia="Times New Roman" w:hAnsi="Times New Roman" w:cs="Times New Roman"/>
+          <w:sz w:val="24"/>
+          <w:szCs w:val="24"/>
+          <w:lang w:eastAsia="en-ID"/>
+        </w:rPr>
+        <w:t>halaman</w:t>
+      </w:r>
+      <w:proofErr w:type="spellEnd"/>
+      <w:r>
+        <w:rPr>
+          <w:rFonts w:ascii="Times New Roman" w:eastAsia="Times New Roman" w:hAnsi="Times New Roman" w:cs="Times New Roman"/>
+          <w:sz w:val="24"/>
+          <w:szCs w:val="24"/>
+          <w:lang w:eastAsia="en-ID"/>
+        </w:rPr>
+        <w:t xml:space="preserve"> </w:t>
+      </w:r>
+      <w:proofErr w:type="spellStart"/>
+      <w:r>
+        <w:rPr>
+          <w:rFonts w:ascii="Times New Roman" w:eastAsia="Times New Roman" w:hAnsi="Times New Roman" w:cs="Times New Roman"/>
+          <w:sz w:val="24"/>
+          <w:szCs w:val="24"/>
+          <w:lang w:eastAsia="en-ID"/>
+        </w:rPr>
+        <w:t>pemesanan</w:t>
+      </w:r>
+      <w:proofErr w:type="spellEnd"/>
+      <w:r>
+        <w:rPr>
+          <w:rFonts w:ascii="Times New Roman" w:eastAsia="Times New Roman" w:hAnsi="Times New Roman" w:cs="Times New Roman"/>
+          <w:sz w:val="24"/>
+          <w:szCs w:val="24"/>
+          <w:lang w:eastAsia="en-ID"/>
+        </w:rPr>
+        <w:t xml:space="preserve"> </w:t>
+      </w:r>
+      <w:proofErr w:type="spellStart"/>
+      <w:proofErr w:type="gramStart"/>
+      <w:r>
+        <w:rPr>
+          <w:rFonts w:ascii="Times New Roman" w:eastAsia="Times New Roman" w:hAnsi="Times New Roman" w:cs="Times New Roman"/>
+          <w:sz w:val="24"/>
+          <w:szCs w:val="24"/>
+          <w:lang w:eastAsia="en-ID"/>
+        </w:rPr>
+        <w:t>ini,</w:t>
+      </w:r>
+      <w:r>
+        <w:rPr>
+          <w:rFonts w:ascii="Times New Roman" w:eastAsia="Times New Roman" w:hAnsi="Times New Roman" w:cs="Times New Roman"/>
+          <w:sz w:val="24"/>
+          <w:szCs w:val="24"/>
+          <w:lang w:eastAsia="en-ID"/>
+        </w:rPr>
+        <w:t>sama</w:t>
+      </w:r>
+      <w:proofErr w:type="spellEnd"/>
+      <w:proofErr w:type="gramEnd"/>
+      <w:r>
+        <w:rPr>
+          <w:rFonts w:ascii="Times New Roman" w:eastAsia="Times New Roman" w:hAnsi="Times New Roman" w:cs="Times New Roman"/>
+          <w:sz w:val="24"/>
+          <w:szCs w:val="24"/>
+          <w:lang w:eastAsia="en-ID"/>
+        </w:rPr>
+        <w:t xml:space="preserve"> </w:t>
+      </w:r>
+      <w:proofErr w:type="spellStart"/>
+      <w:r>
+        <w:rPr>
+          <w:rFonts w:ascii="Times New Roman" w:eastAsia="Times New Roman" w:hAnsi="Times New Roman" w:cs="Times New Roman"/>
+          <w:sz w:val="24"/>
+          <w:szCs w:val="24"/>
+          <w:lang w:eastAsia="en-ID"/>
+        </w:rPr>
+        <w:t>seperti</w:t>
+      </w:r>
+      <w:proofErr w:type="spellEnd"/>
+      <w:r>
+        <w:rPr>
+          <w:rFonts w:ascii="Times New Roman" w:eastAsia="Times New Roman" w:hAnsi="Times New Roman" w:cs="Times New Roman"/>
+          <w:sz w:val="24"/>
+          <w:szCs w:val="24"/>
+          <w:lang w:eastAsia="en-ID"/>
+        </w:rPr>
+        <w:t xml:space="preserve"> </w:t>
+      </w:r>
+      <w:proofErr w:type="spellStart"/>
+      <w:r>
+        <w:rPr>
+          <w:rFonts w:ascii="Times New Roman" w:eastAsia="Times New Roman" w:hAnsi="Times New Roman" w:cs="Times New Roman"/>
+          <w:sz w:val="24"/>
+          <w:szCs w:val="24"/>
+          <w:lang w:eastAsia="en-ID"/>
+        </w:rPr>
+        <w:t>paket</w:t>
+      </w:r>
+      <w:proofErr w:type="spellEnd"/>
+      <w:r>
+        <w:rPr>
+          <w:rFonts w:ascii="Times New Roman" w:eastAsia="Times New Roman" w:hAnsi="Times New Roman" w:cs="Times New Roman"/>
+          <w:sz w:val="24"/>
+          <w:szCs w:val="24"/>
+          <w:lang w:eastAsia="en-ID"/>
+        </w:rPr>
+        <w:t xml:space="preserve"> homestay</w:t>
+      </w:r>
+      <w:r>
+        <w:rPr>
+          <w:rFonts w:ascii="Times New Roman" w:eastAsia="Times New Roman" w:hAnsi="Times New Roman" w:cs="Times New Roman"/>
+          <w:sz w:val="24"/>
+          <w:szCs w:val="24"/>
+          <w:lang w:eastAsia="en-ID"/>
+        </w:rPr>
+        <w:t xml:space="preserve"> </w:t>
+      </w:r>
+      <w:proofErr w:type="spellStart"/>
+      <w:r>
+        <w:rPr>
+          <w:rFonts w:ascii="Times New Roman" w:eastAsia="Times New Roman" w:hAnsi="Times New Roman" w:cs="Times New Roman"/>
+          <w:sz w:val="24"/>
+          <w:szCs w:val="24"/>
+          <w:lang w:eastAsia="en-ID"/>
+        </w:rPr>
+        <w:t>harus</w:t>
+      </w:r>
+      <w:proofErr w:type="spellEnd"/>
+      <w:r>
+        <w:rPr>
+          <w:rFonts w:ascii="Times New Roman" w:eastAsia="Times New Roman" w:hAnsi="Times New Roman" w:cs="Times New Roman"/>
+          <w:sz w:val="24"/>
+          <w:szCs w:val="24"/>
+          <w:lang w:eastAsia="en-ID"/>
+        </w:rPr>
+        <w:t xml:space="preserve"> </w:t>
+      </w:r>
+      <w:proofErr w:type="spellStart"/>
+      <w:r>
+        <w:rPr>
+          <w:rFonts w:ascii="Times New Roman" w:eastAsia="Times New Roman" w:hAnsi="Times New Roman" w:cs="Times New Roman"/>
+          <w:sz w:val="24"/>
+          <w:szCs w:val="24"/>
+          <w:lang w:eastAsia="en-ID"/>
+        </w:rPr>
+        <w:t>melengkapi</w:t>
+      </w:r>
+      <w:proofErr w:type="spellEnd"/>
+      <w:r>
+        <w:rPr>
+          <w:rFonts w:ascii="Times New Roman" w:eastAsia="Times New Roman" w:hAnsi="Times New Roman" w:cs="Times New Roman"/>
+          <w:sz w:val="24"/>
+          <w:szCs w:val="24"/>
+          <w:lang w:eastAsia="en-ID"/>
+        </w:rPr>
+        <w:t xml:space="preserve"> </w:t>
+      </w:r>
+      <w:proofErr w:type="spellStart"/>
+      <w:r>
+        <w:rPr>
+          <w:rFonts w:ascii="Times New Roman" w:eastAsia="Times New Roman" w:hAnsi="Times New Roman" w:cs="Times New Roman"/>
+          <w:sz w:val="24"/>
+          <w:szCs w:val="24"/>
+          <w:lang w:eastAsia="en-ID"/>
+        </w:rPr>
+        <w:t>berbagai</w:t>
       </w:r>
       <w:proofErr w:type="spellEnd"/>
       <w:r>

</xml_diff>